<commit_message>
Atualização da documentação do Bootstrep
</commit_message>
<xml_diff>
--- a/documentos/Modelo Relatório.docx
+++ b/documentos/Modelo Relatório.docx
@@ -275,650 +275,620 @@
           <w:sz w:val="28"/>
           <w:szCs w:val="28"/>
         </w:rPr>
-        <w:t xml:space="preserve">TÍTULO DO TRABALHO: </w:t>
-      </w:r>
-      <w:r>
+        <w:t>PROJETO WEB 01 TEAMS</w:t>
+      </w:r>
+    </w:p>
+    <w:p>
+      <w:pPr>
+        <w:spacing w:after="0" w:line="240" w:lineRule="auto"/>
+        <w:jc w:val="center"/>
+        <w:rPr>
+          <w:rFonts w:ascii="Arial" w:hAnsi="Arial" w:cs="Arial"/>
+          <w:sz w:val="24"/>
+          <w:szCs w:val="24"/>
+        </w:rPr>
+      </w:pPr>
+    </w:p>
+    <w:p>
+      <w:pPr>
+        <w:spacing w:after="0" w:line="240" w:lineRule="auto"/>
+        <w:jc w:val="center"/>
+        <w:rPr>
+          <w:rFonts w:ascii="Arial" w:hAnsi="Arial" w:cs="Arial"/>
+          <w:sz w:val="24"/>
+          <w:szCs w:val="24"/>
+        </w:rPr>
+      </w:pPr>
+    </w:p>
+    <w:p>
+      <w:pPr>
+        <w:spacing w:after="0" w:line="240" w:lineRule="auto"/>
+        <w:jc w:val="center"/>
+        <w:rPr>
+          <w:rFonts w:ascii="Arial" w:hAnsi="Arial" w:cs="Arial"/>
+          <w:sz w:val="24"/>
+          <w:szCs w:val="24"/>
+        </w:rPr>
+      </w:pPr>
+    </w:p>
+    <w:p>
+      <w:pPr>
+        <w:spacing w:after="0" w:line="240" w:lineRule="auto"/>
+        <w:jc w:val="center"/>
+        <w:rPr>
+          <w:rFonts w:ascii="Arial" w:hAnsi="Arial" w:cs="Arial"/>
+          <w:sz w:val="24"/>
+          <w:szCs w:val="24"/>
+        </w:rPr>
+      </w:pPr>
+    </w:p>
+    <w:p>
+      <w:pPr>
+        <w:spacing w:after="0" w:line="240" w:lineRule="auto"/>
+        <w:jc w:val="center"/>
+        <w:rPr>
+          <w:rFonts w:ascii="Arial" w:hAnsi="Arial" w:cs="Arial"/>
+          <w:sz w:val="24"/>
+          <w:szCs w:val="24"/>
+        </w:rPr>
+      </w:pPr>
+    </w:p>
+    <w:p>
+      <w:pPr>
+        <w:spacing w:after="0" w:line="240" w:lineRule="auto"/>
+        <w:jc w:val="center"/>
+        <w:rPr>
+          <w:rFonts w:ascii="Arial" w:hAnsi="Arial" w:cs="Arial"/>
+          <w:sz w:val="24"/>
+          <w:szCs w:val="24"/>
+        </w:rPr>
+      </w:pPr>
+    </w:p>
+    <w:p>
+      <w:pPr>
+        <w:spacing w:after="0" w:line="240" w:lineRule="auto"/>
+        <w:jc w:val="center"/>
+        <w:rPr>
+          <w:rFonts w:ascii="Arial" w:hAnsi="Arial" w:cs="Arial"/>
+          <w:sz w:val="24"/>
+          <w:szCs w:val="24"/>
+        </w:rPr>
+      </w:pPr>
+    </w:p>
+    <w:p>
+      <w:pPr>
+        <w:spacing w:after="0" w:line="240" w:lineRule="auto"/>
+        <w:jc w:val="center"/>
+        <w:rPr>
+          <w:rFonts w:ascii="Arial" w:hAnsi="Arial" w:cs="Arial"/>
+          <w:sz w:val="24"/>
+          <w:szCs w:val="24"/>
+        </w:rPr>
+      </w:pPr>
+    </w:p>
+    <w:p>
+      <w:pPr>
+        <w:spacing w:after="0" w:line="240" w:lineRule="auto"/>
+        <w:jc w:val="center"/>
+        <w:rPr>
+          <w:rFonts w:ascii="Arial" w:hAnsi="Arial" w:cs="Arial"/>
+          <w:sz w:val="24"/>
+          <w:szCs w:val="24"/>
+        </w:rPr>
+      </w:pPr>
+    </w:p>
+    <w:p>
+      <w:pPr>
+        <w:spacing w:after="0" w:line="240" w:lineRule="auto"/>
+        <w:jc w:val="center"/>
+        <w:rPr>
+          <w:rFonts w:ascii="Arial" w:hAnsi="Arial" w:cs="Arial"/>
+          <w:sz w:val="24"/>
+          <w:szCs w:val="24"/>
+        </w:rPr>
+      </w:pPr>
+      <w:r>
+        <w:rPr>
+          <w:rFonts w:ascii="Arial" w:hAnsi="Arial" w:cs="Arial"/>
+          <w:sz w:val="24"/>
+          <w:szCs w:val="24"/>
+        </w:rPr>
+        <w:t>RELATÓRIO TÉCNICO</w:t>
+      </w:r>
+    </w:p>
+    <w:p>
+      <w:pPr>
+        <w:spacing w:after="0" w:line="240" w:lineRule="auto"/>
+        <w:jc w:val="center"/>
+        <w:rPr>
+          <w:rFonts w:ascii="Arial" w:hAnsi="Arial" w:cs="Arial"/>
+          <w:sz w:val="24"/>
+          <w:szCs w:val="24"/>
+        </w:rPr>
+      </w:pPr>
+    </w:p>
+    <w:p>
+      <w:pPr>
+        <w:spacing w:after="0" w:line="240" w:lineRule="auto"/>
+        <w:jc w:val="center"/>
+        <w:rPr>
+          <w:rFonts w:ascii="Arial" w:hAnsi="Arial" w:cs="Arial"/>
+          <w:sz w:val="24"/>
+          <w:szCs w:val="24"/>
+        </w:rPr>
+      </w:pPr>
+    </w:p>
+    <w:p>
+      <w:pPr>
+        <w:spacing w:after="0" w:line="240" w:lineRule="auto"/>
+        <w:jc w:val="center"/>
+        <w:rPr>
+          <w:rFonts w:ascii="Arial" w:hAnsi="Arial" w:cs="Arial"/>
+          <w:sz w:val="24"/>
+          <w:szCs w:val="24"/>
+        </w:rPr>
+      </w:pPr>
+    </w:p>
+    <w:p>
+      <w:pPr>
+        <w:spacing w:after="0" w:line="240" w:lineRule="auto"/>
+        <w:jc w:val="center"/>
+        <w:rPr>
+          <w:rFonts w:ascii="Arial" w:hAnsi="Arial" w:cs="Arial"/>
+          <w:sz w:val="24"/>
+          <w:szCs w:val="24"/>
+        </w:rPr>
+      </w:pPr>
+    </w:p>
+    <w:p>
+      <w:pPr>
+        <w:spacing w:after="0" w:line="240" w:lineRule="auto"/>
+        <w:jc w:val="center"/>
+        <w:rPr>
+          <w:rFonts w:ascii="Arial" w:hAnsi="Arial" w:cs="Arial"/>
+          <w:sz w:val="24"/>
+          <w:szCs w:val="24"/>
+        </w:rPr>
+      </w:pPr>
+    </w:p>
+    <w:p>
+      <w:pPr>
+        <w:spacing w:after="0" w:line="240" w:lineRule="auto"/>
+        <w:jc w:val="center"/>
+        <w:rPr>
+          <w:rFonts w:ascii="Arial" w:hAnsi="Arial" w:cs="Arial"/>
+          <w:sz w:val="24"/>
+          <w:szCs w:val="24"/>
+        </w:rPr>
+      </w:pPr>
+    </w:p>
+    <w:p>
+      <w:pPr>
+        <w:spacing w:after="0" w:line="240" w:lineRule="auto"/>
+        <w:jc w:val="center"/>
+        <w:rPr>
+          <w:rFonts w:ascii="Arial" w:hAnsi="Arial" w:cs="Arial"/>
+          <w:sz w:val="24"/>
+          <w:szCs w:val="24"/>
+        </w:rPr>
+      </w:pPr>
+    </w:p>
+    <w:p>
+      <w:pPr>
+        <w:spacing w:after="0" w:line="240" w:lineRule="auto"/>
+        <w:jc w:val="center"/>
+        <w:rPr>
+          <w:rFonts w:ascii="Arial" w:hAnsi="Arial" w:cs="Arial"/>
+          <w:sz w:val="24"/>
+          <w:szCs w:val="24"/>
+        </w:rPr>
+      </w:pPr>
+    </w:p>
+    <w:p>
+      <w:pPr>
+        <w:spacing w:after="0" w:line="240" w:lineRule="auto"/>
+        <w:jc w:val="center"/>
+        <w:rPr>
+          <w:rFonts w:ascii="Arial" w:hAnsi="Arial" w:cs="Arial"/>
+          <w:sz w:val="24"/>
+          <w:szCs w:val="24"/>
+        </w:rPr>
+      </w:pPr>
+    </w:p>
+    <w:p>
+      <w:pPr>
+        <w:spacing w:after="0" w:line="240" w:lineRule="auto"/>
+        <w:jc w:val="center"/>
+        <w:rPr>
+          <w:rFonts w:ascii="Arial" w:hAnsi="Arial" w:cs="Arial"/>
+          <w:sz w:val="24"/>
+          <w:szCs w:val="24"/>
+        </w:rPr>
+      </w:pPr>
+    </w:p>
+    <w:p>
+      <w:pPr>
+        <w:spacing w:after="0" w:line="240" w:lineRule="auto"/>
+        <w:jc w:val="center"/>
+        <w:rPr>
+          <w:rFonts w:ascii="Arial" w:hAnsi="Arial" w:cs="Arial"/>
+          <w:sz w:val="24"/>
+          <w:szCs w:val="24"/>
+        </w:rPr>
+      </w:pPr>
+    </w:p>
+    <w:p>
+      <w:pPr>
+        <w:spacing w:after="0" w:line="240" w:lineRule="auto"/>
+        <w:jc w:val="center"/>
+        <w:rPr>
+          <w:rFonts w:ascii="Arial" w:hAnsi="Arial" w:cs="Arial"/>
+          <w:sz w:val="24"/>
+          <w:szCs w:val="24"/>
+        </w:rPr>
+      </w:pPr>
+    </w:p>
+    <w:p>
+      <w:pPr>
+        <w:spacing w:after="0" w:line="240" w:lineRule="auto"/>
+        <w:jc w:val="center"/>
+        <w:rPr>
+          <w:rFonts w:ascii="Arial" w:hAnsi="Arial" w:cs="Arial"/>
+          <w:sz w:val="24"/>
+          <w:szCs w:val="24"/>
+        </w:rPr>
+      </w:pPr>
+    </w:p>
+    <w:p>
+      <w:pPr>
+        <w:spacing w:after="0" w:line="240" w:lineRule="auto"/>
+        <w:jc w:val="center"/>
+        <w:rPr>
+          <w:rFonts w:ascii="Arial" w:hAnsi="Arial" w:cs="Arial"/>
+          <w:sz w:val="24"/>
+          <w:szCs w:val="24"/>
+        </w:rPr>
+      </w:pPr>
+      <w:r>
+        <w:rPr>
+          <w:rFonts w:ascii="Arial" w:hAnsi="Arial" w:cs="Arial"/>
+          <w:sz w:val="24"/>
+          <w:szCs w:val="24"/>
+        </w:rPr>
+        <w:t>CORNÉLIO PROCÓPIO</w:t>
+      </w:r>
+    </w:p>
+    <w:p>
+      <w:pPr>
+        <w:spacing w:after="0" w:line="240" w:lineRule="auto"/>
+        <w:jc w:val="center"/>
+        <w:rPr>
+          <w:rFonts w:ascii="Arial" w:hAnsi="Arial" w:cs="Arial"/>
+          <w:sz w:val="24"/>
+          <w:szCs w:val="24"/>
+        </w:rPr>
+      </w:pPr>
+      <w:r>
+        <w:rPr>
+          <w:rFonts w:ascii="Arial" w:hAnsi="Arial" w:cs="Arial"/>
+          <w:sz w:val="24"/>
+          <w:szCs w:val="24"/>
+        </w:rPr>
+        <w:t>201</w:t>
+      </w:r>
+      <w:r>
+        <w:rPr>
+          <w:rFonts w:ascii="Arial" w:hAnsi="Arial" w:cs="Arial"/>
+          <w:sz w:val="24"/>
+          <w:szCs w:val="24"/>
+        </w:rPr>
+        <w:t>9</w:t>
+      </w:r>
+    </w:p>
+    <w:p>
+      <w:pPr>
+        <w:spacing w:after="0" w:line="240" w:lineRule="auto"/>
+        <w:jc w:val="center"/>
+        <w:rPr>
+          <w:rFonts w:ascii="Arial" w:hAnsi="Arial" w:cs="Arial"/>
+          <w:sz w:val="24"/>
+          <w:szCs w:val="24"/>
+        </w:rPr>
+      </w:pPr>
+    </w:p>
+    <w:p>
+      <w:pPr>
+        <w:spacing w:after="0" w:line="240" w:lineRule="auto"/>
+        <w:jc w:val="center"/>
+        <w:rPr>
+          <w:rFonts w:ascii="Arial" w:hAnsi="Arial" w:cs="Arial"/>
+          <w:sz w:val="24"/>
+          <w:szCs w:val="24"/>
+        </w:rPr>
+      </w:pPr>
+    </w:p>
+    <w:p>
+      <w:pPr>
+        <w:spacing w:after="0" w:line="240" w:lineRule="auto"/>
+        <w:jc w:val="center"/>
+        <w:rPr>
+          <w:rFonts w:ascii="Arial" w:hAnsi="Arial" w:cs="Arial"/>
+          <w:sz w:val="24"/>
+          <w:szCs w:val="24"/>
+        </w:rPr>
+      </w:pPr>
+    </w:p>
+    <w:p>
+      <w:pPr>
+        <w:spacing w:after="0" w:line="240" w:lineRule="auto"/>
+        <w:jc w:val="center"/>
+        <w:rPr>
+          <w:rFonts w:ascii="Arial" w:hAnsi="Arial" w:cs="Arial"/>
+          <w:sz w:val="24"/>
+          <w:szCs w:val="24"/>
+        </w:rPr>
+      </w:pPr>
+      <w:r>
+        <w:rPr>
+          <w:rFonts w:ascii="Arial" w:hAnsi="Arial" w:cs="Arial"/>
+          <w:sz w:val="24"/>
+          <w:szCs w:val="24"/>
+        </w:rPr>
+        <w:lastRenderedPageBreak/>
+        <w:t>VANDERSON OLIVEIRA SILVA SIQUEIRA</w:t>
+      </w:r>
+    </w:p>
+    <w:p>
+      <w:pPr>
+        <w:spacing w:after="0" w:line="240" w:lineRule="auto"/>
+        <w:jc w:val="center"/>
+        <w:rPr>
+          <w:rFonts w:ascii="Arial" w:hAnsi="Arial" w:cs="Arial"/>
+          <w:sz w:val="24"/>
+          <w:szCs w:val="24"/>
+        </w:rPr>
+      </w:pPr>
+    </w:p>
+    <w:p>
+      <w:pPr>
+        <w:spacing w:after="0" w:line="240" w:lineRule="auto"/>
+        <w:jc w:val="center"/>
+        <w:rPr>
+          <w:rFonts w:ascii="Arial" w:hAnsi="Arial" w:cs="Arial"/>
+          <w:sz w:val="24"/>
+          <w:szCs w:val="24"/>
+        </w:rPr>
+      </w:pPr>
+    </w:p>
+    <w:p>
+      <w:pPr>
+        <w:spacing w:after="0" w:line="240" w:lineRule="auto"/>
+        <w:jc w:val="center"/>
+        <w:rPr>
+          <w:rFonts w:ascii="Arial" w:hAnsi="Arial" w:cs="Arial"/>
+          <w:sz w:val="24"/>
+          <w:szCs w:val="24"/>
+        </w:rPr>
+      </w:pPr>
+    </w:p>
+    <w:p>
+      <w:pPr>
+        <w:spacing w:after="0" w:line="240" w:lineRule="auto"/>
+        <w:jc w:val="center"/>
+        <w:rPr>
+          <w:rFonts w:ascii="Arial" w:hAnsi="Arial" w:cs="Arial"/>
+          <w:sz w:val="24"/>
+          <w:szCs w:val="24"/>
+        </w:rPr>
+      </w:pPr>
+    </w:p>
+    <w:p>
+      <w:pPr>
+        <w:spacing w:after="0" w:line="240" w:lineRule="auto"/>
+        <w:jc w:val="center"/>
+        <w:rPr>
+          <w:rFonts w:ascii="Arial" w:hAnsi="Arial" w:cs="Arial"/>
+          <w:sz w:val="24"/>
+          <w:szCs w:val="24"/>
+        </w:rPr>
+      </w:pPr>
+    </w:p>
+    <w:p>
+      <w:pPr>
+        <w:spacing w:after="0" w:line="240" w:lineRule="auto"/>
+        <w:jc w:val="center"/>
+        <w:rPr>
+          <w:rFonts w:ascii="Arial" w:hAnsi="Arial" w:cs="Arial"/>
+          <w:sz w:val="24"/>
+          <w:szCs w:val="24"/>
+        </w:rPr>
+      </w:pPr>
+    </w:p>
+    <w:p>
+      <w:pPr>
+        <w:spacing w:after="0" w:line="240" w:lineRule="auto"/>
+        <w:jc w:val="center"/>
+        <w:rPr>
+          <w:rFonts w:ascii="Arial" w:hAnsi="Arial" w:cs="Arial"/>
+          <w:sz w:val="24"/>
+          <w:szCs w:val="24"/>
+        </w:rPr>
+      </w:pPr>
+    </w:p>
+    <w:p>
+      <w:pPr>
+        <w:spacing w:after="0" w:line="240" w:lineRule="auto"/>
+        <w:jc w:val="center"/>
+        <w:rPr>
+          <w:rFonts w:ascii="Arial" w:hAnsi="Arial" w:cs="Arial"/>
+          <w:sz w:val="24"/>
+          <w:szCs w:val="24"/>
+        </w:rPr>
+      </w:pPr>
+    </w:p>
+    <w:p>
+      <w:pPr>
+        <w:spacing w:after="0" w:line="240" w:lineRule="auto"/>
+        <w:jc w:val="center"/>
+        <w:rPr>
+          <w:rFonts w:ascii="Arial" w:hAnsi="Arial" w:cs="Arial"/>
+          <w:sz w:val="24"/>
+          <w:szCs w:val="24"/>
+        </w:rPr>
+      </w:pPr>
+    </w:p>
+    <w:p>
+      <w:pPr>
+        <w:spacing w:after="0" w:line="240" w:lineRule="auto"/>
+        <w:jc w:val="center"/>
+        <w:rPr>
+          <w:rFonts w:ascii="Arial" w:hAnsi="Arial" w:cs="Arial"/>
+          <w:sz w:val="24"/>
+          <w:szCs w:val="24"/>
+        </w:rPr>
+      </w:pPr>
+    </w:p>
+    <w:p>
+      <w:pPr>
+        <w:spacing w:after="0" w:line="240" w:lineRule="auto"/>
+        <w:jc w:val="center"/>
+        <w:rPr>
+          <w:rFonts w:ascii="Arial" w:hAnsi="Arial" w:cs="Arial"/>
+          <w:sz w:val="24"/>
+          <w:szCs w:val="24"/>
+        </w:rPr>
+      </w:pPr>
+    </w:p>
+    <w:p>
+      <w:pPr>
+        <w:spacing w:after="0" w:line="240" w:lineRule="auto"/>
+        <w:jc w:val="center"/>
+        <w:rPr>
+          <w:rFonts w:ascii="Arial" w:hAnsi="Arial" w:cs="Arial"/>
+          <w:sz w:val="24"/>
+          <w:szCs w:val="24"/>
+        </w:rPr>
+      </w:pPr>
+    </w:p>
+    <w:p>
+      <w:pPr>
+        <w:spacing w:after="0" w:line="240" w:lineRule="auto"/>
+        <w:jc w:val="center"/>
+        <w:rPr>
+          <w:rFonts w:ascii="Arial" w:hAnsi="Arial" w:cs="Arial"/>
+          <w:sz w:val="24"/>
+          <w:szCs w:val="24"/>
+        </w:rPr>
+      </w:pPr>
+    </w:p>
+    <w:p>
+      <w:pPr>
+        <w:spacing w:after="0" w:line="240" w:lineRule="auto"/>
+        <w:jc w:val="center"/>
+        <w:rPr>
+          <w:rFonts w:ascii="Arial" w:hAnsi="Arial" w:cs="Arial"/>
+          <w:sz w:val="24"/>
+          <w:szCs w:val="24"/>
+        </w:rPr>
+      </w:pPr>
+    </w:p>
+    <w:p>
+      <w:pPr>
+        <w:spacing w:after="0" w:line="240" w:lineRule="auto"/>
+        <w:jc w:val="center"/>
+        <w:rPr>
+          <w:rFonts w:ascii="Arial" w:hAnsi="Arial" w:cs="Arial"/>
+          <w:sz w:val="24"/>
+          <w:szCs w:val="24"/>
+        </w:rPr>
+      </w:pPr>
+    </w:p>
+    <w:p>
+      <w:pPr>
+        <w:spacing w:after="0" w:line="240" w:lineRule="auto"/>
+        <w:jc w:val="center"/>
+        <w:rPr>
+          <w:rFonts w:ascii="Arial" w:hAnsi="Arial" w:cs="Arial"/>
+          <w:sz w:val="24"/>
+          <w:szCs w:val="24"/>
+        </w:rPr>
+      </w:pPr>
+    </w:p>
+    <w:p>
+      <w:pPr>
+        <w:spacing w:after="0" w:line="240" w:lineRule="auto"/>
+        <w:jc w:val="center"/>
+        <w:rPr>
+          <w:rFonts w:ascii="Arial" w:hAnsi="Arial" w:cs="Arial"/>
+          <w:sz w:val="24"/>
+          <w:szCs w:val="24"/>
+        </w:rPr>
+      </w:pPr>
+    </w:p>
+    <w:p>
+      <w:pPr>
+        <w:spacing w:after="0" w:line="240" w:lineRule="auto"/>
+        <w:jc w:val="center"/>
+        <w:rPr>
+          <w:rFonts w:ascii="Arial" w:hAnsi="Arial" w:cs="Arial"/>
+          <w:sz w:val="24"/>
+          <w:szCs w:val="24"/>
+        </w:rPr>
+      </w:pPr>
+    </w:p>
+    <w:p>
+      <w:pPr>
+        <w:spacing w:after="0" w:line="240" w:lineRule="auto"/>
+        <w:jc w:val="center"/>
+        <w:rPr>
+          <w:rFonts w:ascii="Arial" w:hAnsi="Arial" w:cs="Arial"/>
+          <w:sz w:val="24"/>
+          <w:szCs w:val="24"/>
+        </w:rPr>
+      </w:pPr>
+    </w:p>
+    <w:p>
+      <w:pPr>
+        <w:spacing w:after="0" w:line="240" w:lineRule="auto"/>
+        <w:jc w:val="center"/>
+        <w:rPr>
+          <w:rFonts w:ascii="Arial" w:hAnsi="Arial" w:cs="Arial"/>
+          <w:sz w:val="24"/>
+          <w:szCs w:val="24"/>
+        </w:rPr>
+      </w:pPr>
+    </w:p>
+    <w:p>
+      <w:pPr>
+        <w:spacing w:after="0" w:line="240" w:lineRule="auto"/>
+        <w:jc w:val="center"/>
+        <w:rPr>
+          <w:rFonts w:ascii="Arial" w:hAnsi="Arial" w:cs="Arial"/>
+          <w:sz w:val="24"/>
+          <w:szCs w:val="24"/>
+        </w:rPr>
+      </w:pPr>
+    </w:p>
+    <w:p>
+      <w:pPr>
+        <w:spacing w:after="0" w:line="240" w:lineRule="auto"/>
+        <w:jc w:val="center"/>
         <w:rPr>
           <w:rFonts w:ascii="Arial" w:hAnsi="Arial" w:cs="Arial"/>
           <w:b/>
           <w:sz w:val="28"/>
           <w:szCs w:val="28"/>
         </w:rPr>
-        <w:t>PROJETO WEB 01 TEAMS</w:t>
-      </w:r>
-    </w:p>
-    <w:p>
-      <w:pPr>
-        <w:spacing w:after="0" w:line="240" w:lineRule="auto"/>
-        <w:jc w:val="center"/>
-        <w:rPr>
-          <w:rFonts w:ascii="Arial" w:hAnsi="Arial" w:cs="Arial"/>
-          <w:sz w:val="24"/>
-          <w:szCs w:val="24"/>
-        </w:rPr>
-      </w:pPr>
-    </w:p>
-    <w:p>
-      <w:pPr>
-        <w:spacing w:after="0" w:line="240" w:lineRule="auto"/>
-        <w:jc w:val="center"/>
-        <w:rPr>
-          <w:rFonts w:ascii="Arial" w:hAnsi="Arial" w:cs="Arial"/>
-          <w:sz w:val="24"/>
-          <w:szCs w:val="24"/>
-        </w:rPr>
-      </w:pPr>
-    </w:p>
-    <w:p>
-      <w:pPr>
-        <w:spacing w:after="0" w:line="240" w:lineRule="auto"/>
-        <w:jc w:val="center"/>
-        <w:rPr>
-          <w:rFonts w:ascii="Arial" w:hAnsi="Arial" w:cs="Arial"/>
-          <w:sz w:val="24"/>
-          <w:szCs w:val="24"/>
-        </w:rPr>
-      </w:pPr>
-    </w:p>
-    <w:p>
-      <w:pPr>
-        <w:spacing w:after="0" w:line="240" w:lineRule="auto"/>
-        <w:jc w:val="center"/>
-        <w:rPr>
-          <w:rFonts w:ascii="Arial" w:hAnsi="Arial" w:cs="Arial"/>
-          <w:sz w:val="24"/>
-          <w:szCs w:val="24"/>
-        </w:rPr>
-      </w:pPr>
-    </w:p>
-    <w:p>
-      <w:pPr>
-        <w:spacing w:after="0" w:line="240" w:lineRule="auto"/>
-        <w:jc w:val="center"/>
-        <w:rPr>
-          <w:rFonts w:ascii="Arial" w:hAnsi="Arial" w:cs="Arial"/>
-          <w:sz w:val="24"/>
-          <w:szCs w:val="24"/>
-        </w:rPr>
-      </w:pPr>
-    </w:p>
-    <w:p>
-      <w:pPr>
-        <w:spacing w:after="0" w:line="240" w:lineRule="auto"/>
-        <w:jc w:val="center"/>
-        <w:rPr>
-          <w:rFonts w:ascii="Arial" w:hAnsi="Arial" w:cs="Arial"/>
-          <w:sz w:val="24"/>
-          <w:szCs w:val="24"/>
-        </w:rPr>
-      </w:pPr>
-    </w:p>
-    <w:p>
-      <w:pPr>
-        <w:spacing w:after="0" w:line="240" w:lineRule="auto"/>
-        <w:jc w:val="center"/>
-        <w:rPr>
-          <w:rFonts w:ascii="Arial" w:hAnsi="Arial" w:cs="Arial"/>
-          <w:sz w:val="24"/>
-          <w:szCs w:val="24"/>
-        </w:rPr>
-      </w:pPr>
-    </w:p>
-    <w:p>
-      <w:pPr>
-        <w:spacing w:after="0" w:line="240" w:lineRule="auto"/>
-        <w:jc w:val="center"/>
-        <w:rPr>
-          <w:rFonts w:ascii="Arial" w:hAnsi="Arial" w:cs="Arial"/>
-          <w:sz w:val="24"/>
-          <w:szCs w:val="24"/>
-        </w:rPr>
-      </w:pPr>
-    </w:p>
-    <w:p>
-      <w:pPr>
-        <w:spacing w:after="0" w:line="240" w:lineRule="auto"/>
-        <w:jc w:val="center"/>
-        <w:rPr>
-          <w:rFonts w:ascii="Arial" w:hAnsi="Arial" w:cs="Arial"/>
-          <w:sz w:val="24"/>
-          <w:szCs w:val="24"/>
-        </w:rPr>
-      </w:pPr>
-    </w:p>
-    <w:p>
-      <w:pPr>
-        <w:spacing w:after="0" w:line="240" w:lineRule="auto"/>
-        <w:jc w:val="center"/>
-        <w:rPr>
-          <w:rFonts w:ascii="Arial" w:hAnsi="Arial" w:cs="Arial"/>
-          <w:sz w:val="24"/>
-          <w:szCs w:val="24"/>
-        </w:rPr>
-      </w:pPr>
-      <w:r>
-        <w:rPr>
-          <w:rFonts w:ascii="Arial" w:hAnsi="Arial" w:cs="Arial"/>
-          <w:sz w:val="24"/>
-          <w:szCs w:val="24"/>
-        </w:rPr>
-        <w:t>RELATÓRIO TÉCNICO</w:t>
-      </w:r>
-    </w:p>
-    <w:p>
-      <w:pPr>
-        <w:spacing w:after="0" w:line="240" w:lineRule="auto"/>
-        <w:jc w:val="center"/>
-        <w:rPr>
-          <w:rFonts w:ascii="Arial" w:hAnsi="Arial" w:cs="Arial"/>
-          <w:sz w:val="24"/>
-          <w:szCs w:val="24"/>
-        </w:rPr>
-      </w:pPr>
-    </w:p>
-    <w:p>
-      <w:pPr>
-        <w:spacing w:after="0" w:line="240" w:lineRule="auto"/>
-        <w:jc w:val="center"/>
-        <w:rPr>
-          <w:rFonts w:ascii="Arial" w:hAnsi="Arial" w:cs="Arial"/>
-          <w:sz w:val="24"/>
-          <w:szCs w:val="24"/>
-        </w:rPr>
-      </w:pPr>
-    </w:p>
-    <w:p>
-      <w:pPr>
-        <w:spacing w:after="0" w:line="240" w:lineRule="auto"/>
-        <w:jc w:val="center"/>
-        <w:rPr>
-          <w:rFonts w:ascii="Arial" w:hAnsi="Arial" w:cs="Arial"/>
-          <w:sz w:val="24"/>
-          <w:szCs w:val="24"/>
-        </w:rPr>
-      </w:pPr>
-    </w:p>
-    <w:p>
-      <w:pPr>
-        <w:spacing w:after="0" w:line="240" w:lineRule="auto"/>
-        <w:jc w:val="center"/>
-        <w:rPr>
-          <w:rFonts w:ascii="Arial" w:hAnsi="Arial" w:cs="Arial"/>
-          <w:sz w:val="24"/>
-          <w:szCs w:val="24"/>
-        </w:rPr>
-      </w:pPr>
-    </w:p>
-    <w:p>
-      <w:pPr>
-        <w:spacing w:after="0" w:line="240" w:lineRule="auto"/>
-        <w:jc w:val="center"/>
-        <w:rPr>
-          <w:rFonts w:ascii="Arial" w:hAnsi="Arial" w:cs="Arial"/>
-          <w:sz w:val="24"/>
-          <w:szCs w:val="24"/>
-        </w:rPr>
-      </w:pPr>
-    </w:p>
-    <w:p>
-      <w:pPr>
-        <w:spacing w:after="0" w:line="240" w:lineRule="auto"/>
-        <w:jc w:val="center"/>
-        <w:rPr>
-          <w:rFonts w:ascii="Arial" w:hAnsi="Arial" w:cs="Arial"/>
-          <w:sz w:val="24"/>
-          <w:szCs w:val="24"/>
-        </w:rPr>
-      </w:pPr>
-    </w:p>
-    <w:p>
-      <w:pPr>
-        <w:spacing w:after="0" w:line="240" w:lineRule="auto"/>
-        <w:jc w:val="center"/>
-        <w:rPr>
-          <w:rFonts w:ascii="Arial" w:hAnsi="Arial" w:cs="Arial"/>
-          <w:sz w:val="24"/>
-          <w:szCs w:val="24"/>
-        </w:rPr>
-      </w:pPr>
-    </w:p>
-    <w:p>
-      <w:pPr>
-        <w:spacing w:after="0" w:line="240" w:lineRule="auto"/>
-        <w:jc w:val="center"/>
-        <w:rPr>
-          <w:rFonts w:ascii="Arial" w:hAnsi="Arial" w:cs="Arial"/>
-          <w:sz w:val="24"/>
-          <w:szCs w:val="24"/>
-        </w:rPr>
-      </w:pPr>
-    </w:p>
-    <w:p>
-      <w:pPr>
-        <w:spacing w:after="0" w:line="240" w:lineRule="auto"/>
-        <w:jc w:val="center"/>
-        <w:rPr>
-          <w:rFonts w:ascii="Arial" w:hAnsi="Arial" w:cs="Arial"/>
-          <w:sz w:val="24"/>
-          <w:szCs w:val="24"/>
-        </w:rPr>
-      </w:pPr>
-    </w:p>
-    <w:p>
-      <w:pPr>
-        <w:spacing w:after="0" w:line="240" w:lineRule="auto"/>
-        <w:jc w:val="center"/>
-        <w:rPr>
-          <w:rFonts w:ascii="Arial" w:hAnsi="Arial" w:cs="Arial"/>
-          <w:sz w:val="24"/>
-          <w:szCs w:val="24"/>
-        </w:rPr>
-      </w:pPr>
-    </w:p>
-    <w:p>
-      <w:pPr>
-        <w:spacing w:after="0" w:line="240" w:lineRule="auto"/>
-        <w:jc w:val="center"/>
-        <w:rPr>
-          <w:rFonts w:ascii="Arial" w:hAnsi="Arial" w:cs="Arial"/>
-          <w:sz w:val="24"/>
-          <w:szCs w:val="24"/>
-        </w:rPr>
-      </w:pPr>
-    </w:p>
-    <w:p>
-      <w:pPr>
-        <w:spacing w:after="0" w:line="240" w:lineRule="auto"/>
-        <w:jc w:val="center"/>
-        <w:rPr>
-          <w:rFonts w:ascii="Arial" w:hAnsi="Arial" w:cs="Arial"/>
-          <w:sz w:val="24"/>
-          <w:szCs w:val="24"/>
-        </w:rPr>
-      </w:pPr>
-    </w:p>
-    <w:p>
-      <w:pPr>
-        <w:spacing w:after="0" w:line="240" w:lineRule="auto"/>
-        <w:jc w:val="center"/>
-        <w:rPr>
-          <w:rFonts w:ascii="Arial" w:hAnsi="Arial" w:cs="Arial"/>
-          <w:sz w:val="24"/>
-          <w:szCs w:val="24"/>
-        </w:rPr>
-      </w:pPr>
-    </w:p>
-    <w:p>
-      <w:pPr>
-        <w:spacing w:after="0" w:line="240" w:lineRule="auto"/>
-        <w:jc w:val="center"/>
-        <w:rPr>
-          <w:rFonts w:ascii="Arial" w:hAnsi="Arial" w:cs="Arial"/>
-          <w:sz w:val="24"/>
-          <w:szCs w:val="24"/>
-        </w:rPr>
-      </w:pPr>
-      <w:r>
-        <w:rPr>
-          <w:rFonts w:ascii="Arial" w:hAnsi="Arial" w:cs="Arial"/>
-          <w:sz w:val="24"/>
-          <w:szCs w:val="24"/>
-        </w:rPr>
-        <w:t>CORNÉLIO PROCÓPIO</w:t>
-      </w:r>
-    </w:p>
-    <w:p>
-      <w:pPr>
-        <w:spacing w:after="0" w:line="240" w:lineRule="auto"/>
-        <w:jc w:val="center"/>
-        <w:rPr>
-          <w:rFonts w:ascii="Arial" w:hAnsi="Arial" w:cs="Arial"/>
-          <w:sz w:val="24"/>
-          <w:szCs w:val="24"/>
-        </w:rPr>
-      </w:pPr>
-      <w:r>
-        <w:rPr>
-          <w:rFonts w:ascii="Arial" w:hAnsi="Arial" w:cs="Arial"/>
-          <w:sz w:val="24"/>
-          <w:szCs w:val="24"/>
-        </w:rPr>
-        <w:t>201</w:t>
-      </w:r>
-      <w:r>
-        <w:rPr>
-          <w:rFonts w:ascii="Arial" w:hAnsi="Arial" w:cs="Arial"/>
-          <w:sz w:val="24"/>
-          <w:szCs w:val="24"/>
-        </w:rPr>
-        <w:t>9</w:t>
-      </w:r>
-    </w:p>
-    <w:p>
-      <w:pPr>
-        <w:spacing w:after="0" w:line="240" w:lineRule="auto"/>
-        <w:jc w:val="center"/>
-        <w:rPr>
-          <w:rFonts w:ascii="Arial" w:hAnsi="Arial" w:cs="Arial"/>
-          <w:sz w:val="24"/>
-          <w:szCs w:val="24"/>
-        </w:rPr>
-      </w:pPr>
-    </w:p>
-    <w:p>
-      <w:pPr>
-        <w:spacing w:after="0" w:line="240" w:lineRule="auto"/>
-        <w:jc w:val="center"/>
-        <w:rPr>
-          <w:rFonts w:ascii="Arial" w:hAnsi="Arial" w:cs="Arial"/>
-          <w:sz w:val="24"/>
-          <w:szCs w:val="24"/>
-        </w:rPr>
-      </w:pPr>
-    </w:p>
-    <w:p>
-      <w:pPr>
-        <w:spacing w:after="0" w:line="240" w:lineRule="auto"/>
-        <w:jc w:val="center"/>
-        <w:rPr>
-          <w:rFonts w:ascii="Arial" w:hAnsi="Arial" w:cs="Arial"/>
-          <w:sz w:val="24"/>
-          <w:szCs w:val="24"/>
-        </w:rPr>
-      </w:pPr>
-    </w:p>
-    <w:p>
-      <w:pPr>
-        <w:spacing w:after="0" w:line="240" w:lineRule="auto"/>
-        <w:jc w:val="center"/>
-        <w:rPr>
-          <w:rFonts w:ascii="Arial" w:hAnsi="Arial" w:cs="Arial"/>
-          <w:sz w:val="24"/>
-          <w:szCs w:val="24"/>
-        </w:rPr>
-      </w:pPr>
-      <w:r>
-        <w:rPr>
-          <w:rFonts w:ascii="Arial" w:hAnsi="Arial" w:cs="Arial"/>
-          <w:sz w:val="24"/>
-          <w:szCs w:val="24"/>
-        </w:rPr>
-        <w:lastRenderedPageBreak/>
-        <w:t>VANDERSON OLIVEIRA SILVA SIQUEIRA</w:t>
-      </w:r>
-    </w:p>
-    <w:p>
-      <w:pPr>
-        <w:spacing w:after="0" w:line="240" w:lineRule="auto"/>
-        <w:jc w:val="center"/>
-        <w:rPr>
-          <w:rFonts w:ascii="Arial" w:hAnsi="Arial" w:cs="Arial"/>
-          <w:sz w:val="24"/>
-          <w:szCs w:val="24"/>
-        </w:rPr>
-      </w:pPr>
-    </w:p>
-    <w:p>
-      <w:pPr>
-        <w:spacing w:after="0" w:line="240" w:lineRule="auto"/>
-        <w:jc w:val="center"/>
-        <w:rPr>
-          <w:rFonts w:ascii="Arial" w:hAnsi="Arial" w:cs="Arial"/>
-          <w:sz w:val="24"/>
-          <w:szCs w:val="24"/>
-        </w:rPr>
-      </w:pPr>
-    </w:p>
-    <w:p>
-      <w:pPr>
-        <w:spacing w:after="0" w:line="240" w:lineRule="auto"/>
-        <w:jc w:val="center"/>
-        <w:rPr>
-          <w:rFonts w:ascii="Arial" w:hAnsi="Arial" w:cs="Arial"/>
-          <w:sz w:val="24"/>
-          <w:szCs w:val="24"/>
-        </w:rPr>
-      </w:pPr>
-    </w:p>
-    <w:p>
-      <w:pPr>
-        <w:spacing w:after="0" w:line="240" w:lineRule="auto"/>
-        <w:jc w:val="center"/>
-        <w:rPr>
-          <w:rFonts w:ascii="Arial" w:hAnsi="Arial" w:cs="Arial"/>
-          <w:sz w:val="24"/>
-          <w:szCs w:val="24"/>
-        </w:rPr>
-      </w:pPr>
-    </w:p>
-    <w:p>
-      <w:pPr>
-        <w:spacing w:after="0" w:line="240" w:lineRule="auto"/>
-        <w:jc w:val="center"/>
-        <w:rPr>
-          <w:rFonts w:ascii="Arial" w:hAnsi="Arial" w:cs="Arial"/>
-          <w:sz w:val="24"/>
-          <w:szCs w:val="24"/>
-        </w:rPr>
-      </w:pPr>
-    </w:p>
-    <w:p>
-      <w:pPr>
-        <w:spacing w:after="0" w:line="240" w:lineRule="auto"/>
-        <w:jc w:val="center"/>
-        <w:rPr>
-          <w:rFonts w:ascii="Arial" w:hAnsi="Arial" w:cs="Arial"/>
-          <w:sz w:val="24"/>
-          <w:szCs w:val="24"/>
-        </w:rPr>
-      </w:pPr>
-    </w:p>
-    <w:p>
-      <w:pPr>
-        <w:spacing w:after="0" w:line="240" w:lineRule="auto"/>
-        <w:jc w:val="center"/>
-        <w:rPr>
-          <w:rFonts w:ascii="Arial" w:hAnsi="Arial" w:cs="Arial"/>
-          <w:sz w:val="24"/>
-          <w:szCs w:val="24"/>
-        </w:rPr>
-      </w:pPr>
-    </w:p>
-    <w:p>
-      <w:pPr>
-        <w:spacing w:after="0" w:line="240" w:lineRule="auto"/>
-        <w:jc w:val="center"/>
-        <w:rPr>
-          <w:rFonts w:ascii="Arial" w:hAnsi="Arial" w:cs="Arial"/>
-          <w:sz w:val="24"/>
-          <w:szCs w:val="24"/>
-        </w:rPr>
-      </w:pPr>
-    </w:p>
-    <w:p>
-      <w:pPr>
-        <w:spacing w:after="0" w:line="240" w:lineRule="auto"/>
-        <w:jc w:val="center"/>
-        <w:rPr>
-          <w:rFonts w:ascii="Arial" w:hAnsi="Arial" w:cs="Arial"/>
-          <w:sz w:val="24"/>
-          <w:szCs w:val="24"/>
-        </w:rPr>
-      </w:pPr>
-    </w:p>
-    <w:p>
-      <w:pPr>
-        <w:spacing w:after="0" w:line="240" w:lineRule="auto"/>
-        <w:jc w:val="center"/>
-        <w:rPr>
-          <w:rFonts w:ascii="Arial" w:hAnsi="Arial" w:cs="Arial"/>
-          <w:sz w:val="24"/>
-          <w:szCs w:val="24"/>
-        </w:rPr>
-      </w:pPr>
-    </w:p>
-    <w:p>
-      <w:pPr>
-        <w:spacing w:after="0" w:line="240" w:lineRule="auto"/>
-        <w:jc w:val="center"/>
-        <w:rPr>
-          <w:rFonts w:ascii="Arial" w:hAnsi="Arial" w:cs="Arial"/>
-          <w:sz w:val="24"/>
-          <w:szCs w:val="24"/>
-        </w:rPr>
-      </w:pPr>
-    </w:p>
-    <w:p>
-      <w:pPr>
-        <w:spacing w:after="0" w:line="240" w:lineRule="auto"/>
-        <w:jc w:val="center"/>
-        <w:rPr>
-          <w:rFonts w:ascii="Arial" w:hAnsi="Arial" w:cs="Arial"/>
-          <w:sz w:val="24"/>
-          <w:szCs w:val="24"/>
-        </w:rPr>
-      </w:pPr>
-    </w:p>
-    <w:p>
-      <w:pPr>
-        <w:spacing w:after="0" w:line="240" w:lineRule="auto"/>
-        <w:jc w:val="center"/>
-        <w:rPr>
-          <w:rFonts w:ascii="Arial" w:hAnsi="Arial" w:cs="Arial"/>
-          <w:sz w:val="24"/>
-          <w:szCs w:val="24"/>
-        </w:rPr>
-      </w:pPr>
-    </w:p>
-    <w:p>
-      <w:pPr>
-        <w:spacing w:after="0" w:line="240" w:lineRule="auto"/>
-        <w:jc w:val="center"/>
-        <w:rPr>
-          <w:rFonts w:ascii="Arial" w:hAnsi="Arial" w:cs="Arial"/>
-          <w:sz w:val="24"/>
-          <w:szCs w:val="24"/>
-        </w:rPr>
-      </w:pPr>
-    </w:p>
-    <w:p>
-      <w:pPr>
-        <w:spacing w:after="0" w:line="240" w:lineRule="auto"/>
-        <w:jc w:val="center"/>
-        <w:rPr>
-          <w:rFonts w:ascii="Arial" w:hAnsi="Arial" w:cs="Arial"/>
-          <w:sz w:val="24"/>
-          <w:szCs w:val="24"/>
-        </w:rPr>
-      </w:pPr>
-    </w:p>
-    <w:p>
-      <w:pPr>
-        <w:spacing w:after="0" w:line="240" w:lineRule="auto"/>
-        <w:jc w:val="center"/>
-        <w:rPr>
-          <w:rFonts w:ascii="Arial" w:hAnsi="Arial" w:cs="Arial"/>
-          <w:sz w:val="24"/>
-          <w:szCs w:val="24"/>
-        </w:rPr>
-      </w:pPr>
-    </w:p>
-    <w:p>
-      <w:pPr>
-        <w:spacing w:after="0" w:line="240" w:lineRule="auto"/>
-        <w:jc w:val="center"/>
-        <w:rPr>
-          <w:rFonts w:ascii="Arial" w:hAnsi="Arial" w:cs="Arial"/>
-          <w:sz w:val="24"/>
-          <w:szCs w:val="24"/>
-        </w:rPr>
-      </w:pPr>
-    </w:p>
-    <w:p>
-      <w:pPr>
-        <w:spacing w:after="0" w:line="240" w:lineRule="auto"/>
-        <w:jc w:val="center"/>
-        <w:rPr>
-          <w:rFonts w:ascii="Arial" w:hAnsi="Arial" w:cs="Arial"/>
-          <w:sz w:val="24"/>
-          <w:szCs w:val="24"/>
-        </w:rPr>
-      </w:pPr>
-    </w:p>
-    <w:p>
-      <w:pPr>
-        <w:spacing w:after="0" w:line="240" w:lineRule="auto"/>
-        <w:jc w:val="center"/>
-        <w:rPr>
-          <w:rFonts w:ascii="Arial" w:hAnsi="Arial" w:cs="Arial"/>
-          <w:sz w:val="24"/>
-          <w:szCs w:val="24"/>
-        </w:rPr>
-      </w:pPr>
-    </w:p>
-    <w:p>
-      <w:pPr>
-        <w:spacing w:after="0" w:line="240" w:lineRule="auto"/>
-        <w:jc w:val="center"/>
-        <w:rPr>
-          <w:rFonts w:ascii="Arial" w:hAnsi="Arial" w:cs="Arial"/>
-          <w:sz w:val="24"/>
-          <w:szCs w:val="24"/>
-        </w:rPr>
-      </w:pPr>
-    </w:p>
-    <w:p>
-      <w:pPr>
-        <w:spacing w:after="0" w:line="240" w:lineRule="auto"/>
-        <w:jc w:val="center"/>
-        <w:rPr>
-          <w:rFonts w:ascii="Arial" w:hAnsi="Arial" w:cs="Arial"/>
-          <w:sz w:val="24"/>
-          <w:szCs w:val="24"/>
-        </w:rPr>
-      </w:pPr>
-    </w:p>
-    <w:p>
-      <w:pPr>
-        <w:spacing w:after="0" w:line="240" w:lineRule="auto"/>
-        <w:jc w:val="center"/>
+      </w:pPr>
+      <w:r>
         <w:rPr>
           <w:rFonts w:ascii="Arial" w:hAnsi="Arial" w:cs="Arial"/>
           <w:b/>
           <w:sz w:val="28"/>
           <w:szCs w:val="28"/>
         </w:rPr>
-      </w:pPr>
-      <w:r>
-        <w:rPr>
-          <w:rFonts w:ascii="Arial" w:hAnsi="Arial" w:cs="Arial"/>
-          <w:b/>
-          <w:sz w:val="28"/>
-          <w:szCs w:val="28"/>
-        </w:rPr>
-        <w:t xml:space="preserve">TÍTULO DO TRABALHO: </w:t>
-      </w:r>
-      <w:r>
-        <w:rPr>
-          <w:rFonts w:ascii="Arial" w:hAnsi="Arial" w:cs="Arial"/>
-          <w:b/>
-          <w:sz w:val="28"/>
-          <w:szCs w:val="28"/>
-        </w:rPr>
         <w:t>PROJETO WEB 01 TEAMS</w:t>
       </w:r>
-    </w:p>
-    <w:p>
-      <w:pPr>
-        <w:spacing w:after="0" w:line="240" w:lineRule="auto"/>
-        <w:jc w:val="center"/>
-        <w:rPr>
-          <w:rFonts w:ascii="Arial" w:hAnsi="Arial" w:cs="Arial"/>
-          <w:b/>
-          <w:sz w:val="28"/>
-          <w:szCs w:val="28"/>
-        </w:rPr>
-      </w:pPr>
     </w:p>
     <w:p>
       <w:pPr>
@@ -1807,7 +1777,13 @@
         <w:t>transmitidas</w:t>
       </w:r>
       <w:r>
-        <w:t xml:space="preserve"> de forma rápida nos meio de canal de comunicação como: Televisão, rádio </w:t>
+        <w:t xml:space="preserve"> de forma rápida </w:t>
+      </w:r>
+      <w:r>
+        <w:t>nos meios</w:t>
+      </w:r>
+      <w:r>
+        <w:t xml:space="preserve"> de canal de comunicação como: Televisão, rádio </w:t>
       </w:r>
       <w:r>
         <w:t>ou alguma stream de futebol na internet, com isso um admirador de futebol não consegue fixar informações básicas no seu entendimento.</w:t>
@@ -3178,7 +3154,19 @@
         <w:rPr>
           <w:rFonts w:cs="Arial"/>
         </w:rPr>
-        <w:t xml:space="preserve"> ou semelhantes, com essas ferramentas a organização se dá de maneira mais simples cabendo o aluno estudar, praticar e executar no projeto.</w:t>
+        <w:t xml:space="preserve"> ou semelhantes, com essas ferramentas a organização se dá de maneira mais simples cabendo </w:t>
+      </w:r>
+      <w:r>
+        <w:rPr>
+          <w:rFonts w:cs="Arial"/>
+        </w:rPr>
+        <w:t>a</w:t>
+      </w:r>
+      <w:r>
+        <w:rPr>
+          <w:rFonts w:cs="Arial"/>
+        </w:rPr>
+        <w:t>o aluno estudar, praticar e executar no projeto.</w:t>
       </w:r>
     </w:p>
     <w:p>
@@ -3248,31 +3236,79 @@
         <w:rPr>
           <w:rFonts w:cs="Arial"/>
         </w:rPr>
-        <w:t>B</w:t>
-      </w:r>
-      <w:r>
-        <w:rPr>
-          <w:rFonts w:cs="Arial"/>
-        </w:rPr>
-        <w:t xml:space="preserve">ootstrep, </w:t>
-      </w:r>
-      <w:r>
-        <w:rPr>
-          <w:rFonts w:cs="Arial"/>
-        </w:rPr>
-        <w:t>A</w:t>
-      </w:r>
-      <w:r>
-        <w:rPr>
-          <w:rFonts w:cs="Arial"/>
-        </w:rPr>
-        <w:t>ngular,</w:t>
-      </w:r>
-      <w:r>
-        <w:rPr>
-          <w:rFonts w:cs="Arial"/>
-        </w:rPr>
-        <w:t xml:space="preserve"> Html5, Css, Javascript e ATOM como ambiente de programação.</w:t>
+        <w:t>Bootstrep</w:t>
+      </w:r>
+      <w:r>
+        <w:rPr>
+          <w:rFonts w:cs="Arial"/>
+        </w:rPr>
+        <w:t xml:space="preserve">, </w:t>
+      </w:r>
+      <w:r>
+        <w:rPr>
+          <w:rFonts w:cs="Arial"/>
+        </w:rPr>
+        <w:t>Angular</w:t>
+      </w:r>
+      <w:r>
+        <w:rPr>
+          <w:rFonts w:cs="Arial"/>
+        </w:rPr>
+        <w:t>,</w:t>
+      </w:r>
+      <w:r>
+        <w:rPr>
+          <w:rFonts w:cs="Arial"/>
+        </w:rPr>
+        <w:t xml:space="preserve"> </w:t>
+      </w:r>
+      <w:r>
+        <w:rPr>
+          <w:rFonts w:cs="Arial"/>
+        </w:rPr>
+        <w:t>HTML5</w:t>
+      </w:r>
+      <w:r>
+        <w:rPr>
+          <w:rFonts w:cs="Arial"/>
+        </w:rPr>
+        <w:t>, C</w:t>
+      </w:r>
+      <w:r>
+        <w:rPr>
+          <w:rFonts w:cs="Arial"/>
+        </w:rPr>
+        <w:t>SS</w:t>
+      </w:r>
+      <w:r>
+        <w:rPr>
+          <w:rFonts w:cs="Arial"/>
+        </w:rPr>
+        <w:t>, J</w:t>
+      </w:r>
+      <w:r>
+        <w:rPr>
+          <w:rFonts w:cs="Arial"/>
+        </w:rPr>
+        <w:t>avascript</w:t>
+      </w:r>
+      <w:r>
+        <w:rPr>
+          <w:rFonts w:cs="Arial"/>
+        </w:rPr>
+        <w:t xml:space="preserve"> e A</w:t>
+      </w:r>
+      <w:r>
+        <w:rPr>
+          <w:rFonts w:cs="Arial"/>
+        </w:rPr>
+        <w:t>tom</w:t>
+      </w:r>
+      <w:r>
+        <w:rPr>
+          <w:rFonts w:cs="Arial"/>
+        </w:rPr>
+        <w:t xml:space="preserve"> como ambiente de programação.</w:t>
       </w:r>
     </w:p>
     <w:p>
@@ -3301,13 +3337,361 @@
         <w:rPr>
           <w:rFonts w:cs="Arial"/>
         </w:rPr>
-        <w:t>importantes como banco de dados e local onde se encontra o servidor. As tecnologias utilizadas para a elaboração do projeto foram Json e Node</w:t>
+        <w:t>importantes como banco de dados e local onde se encontra o servidor. As tecnologias utilizadas para a elaboração do projeto foram J</w:t>
+      </w:r>
+      <w:r>
+        <w:rPr>
+          <w:rFonts w:cs="Arial"/>
+        </w:rPr>
+        <w:t>SON</w:t>
+      </w:r>
+      <w:r>
+        <w:rPr>
+          <w:rFonts w:cs="Arial"/>
+        </w:rPr>
+        <w:t xml:space="preserve"> e </w:t>
+      </w:r>
+      <w:r>
+        <w:rPr>
+          <w:rFonts w:cs="Arial"/>
+        </w:rPr>
+        <w:t>Node</w:t>
       </w:r>
       <w:r>
         <w:rPr>
           <w:rFonts w:cs="Arial"/>
         </w:rPr>
         <w:t>.js.</w:t>
+      </w:r>
+    </w:p>
+    <w:p>
+      <w:pPr>
+        <w:spacing w:after="0" w:line="360" w:lineRule="auto"/>
+        <w:rPr>
+          <w:rFonts w:ascii="Arial" w:eastAsia="Times New Roman" w:hAnsi="Arial" w:cs="Arial"/>
+          <w:color w:val="000000"/>
+          <w:sz w:val="24"/>
+          <w:szCs w:val="24"/>
+        </w:rPr>
+      </w:pPr>
+    </w:p>
+    <w:p>
+      <w:pPr>
+        <w:spacing w:after="0" w:line="360" w:lineRule="auto"/>
+        <w:rPr>
+          <w:rFonts w:ascii="Arial" w:eastAsia="Times New Roman" w:hAnsi="Arial" w:cs="Arial"/>
+          <w:color w:val="000000"/>
+          <w:sz w:val="24"/>
+          <w:szCs w:val="24"/>
+        </w:rPr>
+      </w:pPr>
+    </w:p>
+    <w:p>
+      <w:pPr>
+        <w:spacing w:after="0" w:line="360" w:lineRule="auto"/>
+        <w:rPr>
+          <w:rFonts w:ascii="Arial" w:eastAsia="Times New Roman" w:hAnsi="Arial" w:cs="Arial"/>
+          <w:color w:val="000000"/>
+          <w:sz w:val="24"/>
+          <w:szCs w:val="24"/>
+        </w:rPr>
+      </w:pPr>
+      <w:r>
+        <w:rPr>
+          <w:rFonts w:ascii="Arial" w:eastAsia="Times New Roman" w:hAnsi="Arial" w:cs="Arial"/>
+          <w:color w:val="000000"/>
+          <w:sz w:val="24"/>
+          <w:szCs w:val="24"/>
+        </w:rPr>
+        <w:t>2.1 DESDOBRAMENTO DO ASSUNTO INICIAL</w:t>
+      </w:r>
+    </w:p>
+    <w:p>
+      <w:pPr>
+        <w:spacing w:after="0" w:line="360" w:lineRule="auto"/>
+        <w:rPr>
+          <w:rFonts w:ascii="Arial" w:eastAsia="Times New Roman" w:hAnsi="Arial" w:cs="Arial"/>
+          <w:color w:val="000000"/>
+          <w:sz w:val="24"/>
+          <w:szCs w:val="24"/>
+        </w:rPr>
+      </w:pPr>
+    </w:p>
+    <w:p>
+      <w:pPr>
+        <w:spacing w:after="0" w:line="360" w:lineRule="auto"/>
+        <w:rPr>
+          <w:rFonts w:ascii="Arial" w:eastAsia="Times New Roman" w:hAnsi="Arial" w:cs="Arial"/>
+          <w:color w:val="000000"/>
+          <w:sz w:val="24"/>
+          <w:szCs w:val="24"/>
+        </w:rPr>
+      </w:pPr>
+    </w:p>
+    <w:p>
+      <w:pPr>
+        <w:spacing w:after="0" w:line="360" w:lineRule="auto"/>
+        <w:ind w:firstLine="1134"/>
+        <w:jc w:val="both"/>
+        <w:rPr>
+          <w:rFonts w:ascii="Arial" w:eastAsia="Times New Roman" w:hAnsi="Arial" w:cs="Arial"/>
+          <w:color w:val="000000"/>
+          <w:sz w:val="24"/>
+          <w:szCs w:val="24"/>
+        </w:rPr>
+      </w:pPr>
+      <w:r>
+        <w:rPr>
+          <w:rFonts w:ascii="Arial" w:eastAsia="Times New Roman" w:hAnsi="Arial" w:cs="Arial"/>
+          <w:color w:val="000000"/>
+          <w:sz w:val="24"/>
+          <w:szCs w:val="24"/>
+        </w:rPr>
+        <w:t>Bootstrep é um framework front-end</w:t>
+      </w:r>
+      <w:r>
+        <w:rPr>
+          <w:rFonts w:ascii="Arial" w:eastAsia="Times New Roman" w:hAnsi="Arial" w:cs="Arial"/>
+          <w:color w:val="000000"/>
+          <w:sz w:val="24"/>
+          <w:szCs w:val="24"/>
+        </w:rPr>
+        <w:t xml:space="preserve"> </w:t>
+      </w:r>
+      <w:r>
+        <w:rPr>
+          <w:rFonts w:ascii="Arial" w:eastAsia="Times New Roman" w:hAnsi="Arial" w:cs="Arial"/>
+          <w:color w:val="000000"/>
+          <w:sz w:val="24"/>
+          <w:szCs w:val="24"/>
+        </w:rPr>
+        <w:t>de código</w:t>
+      </w:r>
+      <w:r>
+        <w:rPr>
+          <w:rFonts w:ascii="Arial" w:eastAsia="Times New Roman" w:hAnsi="Arial" w:cs="Arial"/>
+          <w:color w:val="000000"/>
+          <w:sz w:val="24"/>
+          <w:szCs w:val="24"/>
+        </w:rPr>
+        <w:t xml:space="preserve"> </w:t>
+      </w:r>
+      <w:r>
+        <w:rPr>
+          <w:rFonts w:ascii="Arial" w:eastAsia="Times New Roman" w:hAnsi="Arial" w:cs="Arial"/>
+          <w:color w:val="000000"/>
+          <w:sz w:val="24"/>
+          <w:szCs w:val="24"/>
+        </w:rPr>
+        <w:t>aberto</w:t>
+      </w:r>
+      <w:r>
+        <w:rPr>
+          <w:rFonts w:ascii="Arial" w:eastAsia="Times New Roman" w:hAnsi="Arial" w:cs="Arial"/>
+          <w:color w:val="000000"/>
+          <w:sz w:val="24"/>
+          <w:szCs w:val="24"/>
+        </w:rPr>
+        <w:t xml:space="preserve"> que serve</w:t>
+      </w:r>
+      <w:r>
+        <w:rPr>
+          <w:rFonts w:ascii="Arial" w:eastAsia="Times New Roman" w:hAnsi="Arial" w:cs="Arial"/>
+          <w:color w:val="000000"/>
+          <w:sz w:val="24"/>
+          <w:szCs w:val="24"/>
+        </w:rPr>
+        <w:t xml:space="preserve"> para</w:t>
+      </w:r>
+      <w:r>
+        <w:rPr>
+          <w:rFonts w:ascii="Arial" w:eastAsia="Times New Roman" w:hAnsi="Arial" w:cs="Arial"/>
+          <w:color w:val="000000"/>
+          <w:sz w:val="24"/>
+          <w:szCs w:val="24"/>
+        </w:rPr>
+        <w:t xml:space="preserve"> agilizar</w:t>
+      </w:r>
+      <w:r>
+        <w:rPr>
+          <w:rFonts w:ascii="Arial" w:eastAsia="Times New Roman" w:hAnsi="Arial" w:cs="Arial"/>
+          <w:color w:val="000000"/>
+          <w:sz w:val="24"/>
+          <w:szCs w:val="24"/>
+        </w:rPr>
+        <w:t xml:space="preserve"> o desenvolvimento HTML, CSS e JS</w:t>
+      </w:r>
+      <w:r>
+        <w:rPr>
+          <w:rFonts w:ascii="Arial" w:eastAsia="Times New Roman" w:hAnsi="Arial" w:cs="Arial"/>
+          <w:color w:val="000000"/>
+          <w:sz w:val="24"/>
+          <w:szCs w:val="24"/>
+        </w:rPr>
+        <w:t>. Em sua biblioteca contém classes configuradas no qual o desenvolvedor pode utilizar sem precisar codificar o CSS.</w:t>
+      </w:r>
+      <w:r>
+        <w:rPr>
+          <w:rFonts w:ascii="Arial" w:eastAsia="Times New Roman" w:hAnsi="Arial" w:cs="Arial"/>
+          <w:color w:val="000000"/>
+          <w:sz w:val="24"/>
+          <w:szCs w:val="24"/>
+        </w:rPr>
+        <w:t xml:space="preserve"> Para o funcionamento do framework devemos ter no projeto o bootstrep.css, bootstrep.js, jquery.js e popper.js.</w:t>
+      </w:r>
+    </w:p>
+    <w:p>
+      <w:pPr>
+        <w:spacing w:after="0" w:line="360" w:lineRule="auto"/>
+        <w:ind w:firstLine="1134"/>
+        <w:jc w:val="both"/>
+        <w:rPr>
+          <w:rFonts w:ascii="Arial" w:eastAsia="Times New Roman" w:hAnsi="Arial" w:cs="Arial"/>
+          <w:color w:val="000000"/>
+          <w:sz w:val="24"/>
+          <w:szCs w:val="24"/>
+        </w:rPr>
+      </w:pPr>
+      <w:r>
+        <w:rPr>
+          <w:rFonts w:ascii="Arial" w:eastAsia="Times New Roman" w:hAnsi="Arial" w:cs="Arial"/>
+          <w:color w:val="000000"/>
+          <w:sz w:val="24"/>
+          <w:szCs w:val="24"/>
+        </w:rPr>
+        <w:t xml:space="preserve">Existem três formar de utilizar o Bootstrep sedo ela NPM, CDN ou baixando os arquivos correspondente </w:t>
+      </w:r>
+      <w:r>
+        <w:rPr>
+          <w:rFonts w:ascii="Arial" w:eastAsia="Times New Roman" w:hAnsi="Arial" w:cs="Arial"/>
+          <w:color w:val="000000"/>
+          <w:sz w:val="24"/>
+          <w:szCs w:val="24"/>
+        </w:rPr>
+        <w:t xml:space="preserve">do </w:t>
+      </w:r>
+      <w:r>
+        <w:rPr>
+          <w:rFonts w:ascii="Arial" w:eastAsia="Times New Roman" w:hAnsi="Arial" w:cs="Arial"/>
+          <w:color w:val="000000"/>
+          <w:sz w:val="24"/>
+          <w:szCs w:val="24"/>
+        </w:rPr>
+        <w:t xml:space="preserve">site, sendo essa </w:t>
+      </w:r>
+      <w:r>
+        <w:rPr>
+          <w:rFonts w:ascii="Arial" w:eastAsia="Times New Roman" w:hAnsi="Arial" w:cs="Arial"/>
+          <w:color w:val="000000"/>
+          <w:sz w:val="24"/>
+          <w:szCs w:val="24"/>
+        </w:rPr>
+        <w:t>última</w:t>
+      </w:r>
+      <w:r>
+        <w:rPr>
+          <w:rFonts w:ascii="Arial" w:eastAsia="Times New Roman" w:hAnsi="Arial" w:cs="Arial"/>
+          <w:color w:val="000000"/>
+          <w:sz w:val="24"/>
+          <w:szCs w:val="24"/>
+        </w:rPr>
+        <w:t xml:space="preserve"> utilizada no Projeto Web Teams. Com os arquivos baixado devemos utilizar comando script para a </w:t>
+      </w:r>
+      <w:r>
+        <w:rPr>
+          <w:rFonts w:ascii="Arial" w:eastAsia="Times New Roman" w:hAnsi="Arial" w:cs="Arial"/>
+          <w:color w:val="000000"/>
+          <w:sz w:val="24"/>
+          <w:szCs w:val="24"/>
+        </w:rPr>
+        <w:t>referenciar</w:t>
+      </w:r>
+      <w:r>
+        <w:rPr>
+          <w:rFonts w:ascii="Arial" w:eastAsia="Times New Roman" w:hAnsi="Arial" w:cs="Arial"/>
+          <w:color w:val="000000"/>
+          <w:sz w:val="24"/>
+          <w:szCs w:val="24"/>
+        </w:rPr>
+        <w:t xml:space="preserve"> onde se encontra o</w:t>
+      </w:r>
+      <w:r>
+        <w:rPr>
+          <w:rFonts w:ascii="Arial" w:eastAsia="Times New Roman" w:hAnsi="Arial" w:cs="Arial"/>
+          <w:color w:val="000000"/>
+          <w:sz w:val="24"/>
+          <w:szCs w:val="24"/>
+        </w:rPr>
+        <w:t xml:space="preserve">s arquivos do Bootstrep e suas dependências. </w:t>
+      </w:r>
+    </w:p>
+    <w:p>
+      <w:pPr>
+        <w:spacing w:after="0" w:line="360" w:lineRule="auto"/>
+        <w:ind w:firstLine="1134"/>
+        <w:jc w:val="both"/>
+        <w:rPr>
+          <w:rFonts w:ascii="Arial" w:eastAsia="Times New Roman" w:hAnsi="Arial" w:cs="Arial"/>
+          <w:color w:val="000000"/>
+          <w:sz w:val="24"/>
+          <w:szCs w:val="24"/>
+          <w:u w:val="single"/>
+        </w:rPr>
+      </w:pPr>
+    </w:p>
+    <w:p>
+      <w:pPr>
+        <w:spacing w:after="0" w:line="360" w:lineRule="auto"/>
+        <w:ind w:firstLine="1134"/>
+        <w:jc w:val="both"/>
+        <w:rPr>
+          <w:rFonts w:ascii="Arial" w:eastAsia="Times New Roman" w:hAnsi="Arial" w:cs="Arial"/>
+          <w:color w:val="000000"/>
+          <w:sz w:val="24"/>
+          <w:szCs w:val="24"/>
+          <w:u w:val="single"/>
+        </w:rPr>
+      </w:pPr>
+      <w:r>
+        <w:rPr>
+          <w:noProof/>
+        </w:rPr>
+        <w:lastRenderedPageBreak/>
+        <w:drawing>
+          <wp:inline distT="0" distB="0" distL="0" distR="0" wp14:anchorId="7160B1C5" wp14:editId="3DCDB105">
+            <wp:extent cx="4705350" cy="1943100"/>
+            <wp:effectExtent l="0" t="0" r="0" b="0"/>
+            <wp:docPr id="1" name="Imagem 1"/>
+            <wp:cNvGraphicFramePr>
+              <a:graphicFrameLocks xmlns:a="http://schemas.openxmlformats.org/drawingml/2006/main" noChangeAspect="1"/>
+            </wp:cNvGraphicFramePr>
+            <a:graphic xmlns:a="http://schemas.openxmlformats.org/drawingml/2006/main">
+              <a:graphicData uri="http://schemas.openxmlformats.org/drawingml/2006/picture">
+                <pic:pic xmlns:pic="http://schemas.openxmlformats.org/drawingml/2006/picture">
+                  <pic:nvPicPr>
+                    <pic:cNvPr id="1" name=""/>
+                    <pic:cNvPicPr/>
+                  </pic:nvPicPr>
+                  <pic:blipFill>
+                    <a:blip r:embed="rId8"/>
+                    <a:stretch>
+                      <a:fillRect/>
+                    </a:stretch>
+                  </pic:blipFill>
+                  <pic:spPr>
+                    <a:xfrm>
+                      <a:off x="0" y="0"/>
+                      <a:ext cx="4705350" cy="1943100"/>
+                    </a:xfrm>
+                    <a:prstGeom prst="rect">
+                      <a:avLst/>
+                    </a:prstGeom>
+                  </pic:spPr>
+                </pic:pic>
+              </a:graphicData>
+            </a:graphic>
+          </wp:inline>
+        </w:drawing>
       </w:r>
       <w:bookmarkStart w:id="0" w:name="_GoBack"/>
       <w:bookmarkEnd w:id="0"/>
@@ -3315,59 +3699,30 @@
     <w:p>
       <w:pPr>
         <w:spacing w:after="0" w:line="360" w:lineRule="auto"/>
-        <w:rPr>
-          <w:rFonts w:ascii="Arial" w:eastAsia="Times New Roman" w:hAnsi="Arial" w:cs="Arial"/>
-          <w:color w:val="000000"/>
-          <w:sz w:val="24"/>
-          <w:szCs w:val="24"/>
-        </w:rPr>
-      </w:pPr>
+        <w:ind w:firstLine="1134"/>
+        <w:jc w:val="both"/>
+        <w:rPr>
+          <w:rFonts w:ascii="Arial" w:eastAsia="Times New Roman" w:hAnsi="Arial" w:cs="Arial"/>
+          <w:color w:val="000000"/>
+          <w:sz w:val="20"/>
+          <w:szCs w:val="20"/>
+        </w:rPr>
+      </w:pPr>
+      <w:r>
+        <w:rPr>
+          <w:rFonts w:ascii="Arial" w:eastAsia="Times New Roman" w:hAnsi="Arial" w:cs="Arial"/>
+          <w:color w:val="000000"/>
+          <w:sz w:val="20"/>
+          <w:szCs w:val="20"/>
+        </w:rPr>
+        <w:t>Figura 01- referenciando Bootstrep e suas dependências.</w:t>
+      </w:r>
     </w:p>
     <w:p>
       <w:pPr>
         <w:spacing w:after="0" w:line="360" w:lineRule="auto"/>
-        <w:rPr>
-          <w:rFonts w:ascii="Arial" w:eastAsia="Times New Roman" w:hAnsi="Arial" w:cs="Arial"/>
-          <w:color w:val="000000"/>
-          <w:sz w:val="24"/>
-          <w:szCs w:val="24"/>
-        </w:rPr>
-      </w:pPr>
-    </w:p>
-    <w:p>
-      <w:pPr>
-        <w:spacing w:after="0" w:line="360" w:lineRule="auto"/>
-        <w:rPr>
-          <w:rFonts w:ascii="Arial" w:eastAsia="Times New Roman" w:hAnsi="Arial" w:cs="Arial"/>
-          <w:color w:val="000000"/>
-          <w:sz w:val="24"/>
-          <w:szCs w:val="24"/>
-        </w:rPr>
-      </w:pPr>
-      <w:r>
-        <w:rPr>
-          <w:rFonts w:ascii="Arial" w:eastAsia="Times New Roman" w:hAnsi="Arial" w:cs="Arial"/>
-          <w:color w:val="000000"/>
-          <w:sz w:val="24"/>
-          <w:szCs w:val="24"/>
-        </w:rPr>
-        <w:t>2.1 DESDOBRAMENTO DO ASSUNTO INICIAL</w:t>
-      </w:r>
-    </w:p>
-    <w:p>
-      <w:pPr>
-        <w:spacing w:after="0" w:line="360" w:lineRule="auto"/>
-        <w:rPr>
-          <w:rFonts w:ascii="Arial" w:eastAsia="Times New Roman" w:hAnsi="Arial" w:cs="Arial"/>
-          <w:color w:val="000000"/>
-          <w:sz w:val="24"/>
-          <w:szCs w:val="24"/>
-        </w:rPr>
-      </w:pPr>
-    </w:p>
-    <w:p>
-      <w:pPr>
-        <w:spacing w:after="0" w:line="360" w:lineRule="auto"/>
+        <w:ind w:firstLine="1134"/>
+        <w:jc w:val="both"/>
         <w:rPr>
           <w:rFonts w:ascii="Arial" w:eastAsia="Times New Roman" w:hAnsi="Arial" w:cs="Arial"/>
           <w:color w:val="000000"/>
@@ -3733,7 +4088,6 @@
           <w:sz w:val="20"/>
           <w:szCs w:val="20"/>
         </w:rPr>
-        <w:lastRenderedPageBreak/>
         <w:t>Quadro 1 - Áreas de Desenvolvimento de Competências</w:t>
       </w:r>
     </w:p>
@@ -3804,6 +4158,7 @@
           <w:szCs w:val="24"/>
           <w:lang w:eastAsia="pt-BR"/>
         </w:rPr>
+        <w:lastRenderedPageBreak/>
         <w:drawing>
           <wp:inline distT="0" distB="0" distL="0" distR="0">
             <wp:extent cx="4276725" cy="2705100"/>
@@ -3820,7 +4175,7 @@
                     <pic:cNvPicPr/>
                   </pic:nvPicPr>
                   <pic:blipFill>
-                    <a:blip r:embed="rId8">
+                    <a:blip r:embed="rId9">
                       <a:extLst>
                         <a:ext uri="{28A0092B-C50C-407E-A947-70E740481C1C}">
                           <a14:useLocalDpi xmlns:a14="http://schemas.microsoft.com/office/drawing/2010/main" val="0"/>
@@ -3953,7 +4308,7 @@
                     <pic:cNvPicPr/>
                   </pic:nvPicPr>
                   <pic:blipFill>
-                    <a:blip r:embed="rId9">
+                    <a:blip r:embed="rId10">
                       <a:extLst>
                         <a:ext uri="{28A0092B-C50C-407E-A947-70E740481C1C}">
                           <a14:useLocalDpi xmlns:a14="http://schemas.microsoft.com/office/drawing/2010/main" val="0"/>
@@ -4310,7 +4665,7 @@
       </w:r>
     </w:p>
     <w:sectPr>
-      <w:headerReference w:type="default" r:id="rId10"/>
+      <w:headerReference w:type="default" r:id="rId11"/>
       <w:pgSz w:w="11906" w:h="16838"/>
       <w:pgMar w:top="1701" w:right="1134" w:bottom="993" w:left="1701" w:header="709" w:footer="709" w:gutter="0"/>
       <w:pgNumType w:start="1"/>
@@ -5444,7 +5799,7 @@
 </file>
 
 <file path=customXml/itemProps1.xml><?xml version="1.0" encoding="utf-8"?>
-<ds:datastoreItem xmlns:ds="http://schemas.openxmlformats.org/officeDocument/2006/customXml" ds:itemID="{075A53E3-6025-4F53-B45A-21E153CF4E93}">
+<ds:datastoreItem xmlns:ds="http://schemas.openxmlformats.org/officeDocument/2006/customXml" ds:itemID="{BBC60FF8-6203-4308-B816-9D42D6A60F0A}">
   <ds:schemaRefs>
     <ds:schemaRef ds:uri="http://schemas.openxmlformats.org/officeDocument/2006/bibliography"/>
   </ds:schemaRefs>

</xml_diff>

<commit_message>
Atualiação do documento do projeto, adiconando equipes
</commit_message>
<xml_diff>
--- a/documentos/Modelo Relatório.docx
+++ b/documentos/Modelo Relatório.docx
@@ -3693,8 +3693,6 @@
           </wp:inline>
         </w:drawing>
       </w:r>
-      <w:bookmarkStart w:id="0" w:name="_GoBack"/>
-      <w:bookmarkEnd w:id="0"/>
     </w:p>
     <w:p>
       <w:pPr>
@@ -3750,25 +3748,43 @@
           <w:sz w:val="24"/>
           <w:szCs w:val="24"/>
         </w:rPr>
-        <w:t xml:space="preserve">Nesta seção </w:t>
-      </w:r>
-      <w:r>
-        <w:rPr>
-          <w:rFonts w:ascii="Arial" w:eastAsia="Times New Roman" w:hAnsi="Arial" w:cs="Arial"/>
-          <w:color w:val="000000"/>
-          <w:sz w:val="24"/>
-          <w:szCs w:val="24"/>
-        </w:rPr>
-        <w:t>há</w:t>
-      </w:r>
-      <w:r>
-        <w:rPr>
-          <w:rFonts w:ascii="Arial" w:eastAsia="Times New Roman" w:hAnsi="Arial" w:cs="Arial"/>
-          <w:color w:val="000000"/>
-          <w:sz w:val="24"/>
-          <w:szCs w:val="24"/>
-        </w:rPr>
-        <w:t xml:space="preserve"> o exemplo de como devem ser elaboradas as ilustrações (desenhos, imagens, esquemas, fluxogramas, fotografias, gráficos, mapas, organogramas, plantas, quadros, retratos, figuras e outros) e tabela.</w:t>
+        <w:t>Node.js é uma ferramente que nos permite criar servidores locais de maneira rápida e simples, p</w:t>
+      </w:r>
+      <w:r>
+        <w:rPr>
+          <w:rFonts w:ascii="Arial" w:eastAsia="Times New Roman" w:hAnsi="Arial" w:cs="Arial"/>
+          <w:color w:val="000000"/>
+          <w:sz w:val="24"/>
+          <w:szCs w:val="24"/>
+        </w:rPr>
+        <w:t xml:space="preserve">ara esse projeto foi criado </w:t>
+      </w:r>
+      <w:r>
+        <w:rPr>
+          <w:rFonts w:ascii="Arial" w:eastAsia="Times New Roman" w:hAnsi="Arial" w:cs="Arial"/>
+          <w:color w:val="000000"/>
+          <w:sz w:val="24"/>
+          <w:szCs w:val="24"/>
+        </w:rPr>
+        <w:t>um arquivo</w:t>
+      </w:r>
+      <w:r>
+        <w:rPr>
+          <w:rFonts w:ascii="Arial" w:eastAsia="Times New Roman" w:hAnsi="Arial" w:cs="Arial"/>
+          <w:color w:val="000000"/>
+          <w:sz w:val="24"/>
+          <w:szCs w:val="24"/>
+        </w:rPr>
+        <w:t xml:space="preserve"> com nome de server.js</w:t>
+      </w:r>
+      <w:r>
+        <w:rPr>
+          <w:rFonts w:ascii="Arial" w:eastAsia="Times New Roman" w:hAnsi="Arial" w:cs="Arial"/>
+          <w:color w:val="000000"/>
+          <w:sz w:val="24"/>
+          <w:szCs w:val="24"/>
+        </w:rPr>
+        <w:t>.</w:t>
       </w:r>
     </w:p>
     <w:p>
@@ -3783,334 +3799,14 @@
           <w:szCs w:val="24"/>
         </w:rPr>
       </w:pPr>
-    </w:p>
-    <w:tbl>
-      <w:tblPr>
-        <w:tblW w:w="9087" w:type="dxa"/>
-        <w:jc w:val="center"/>
-        <w:tblBorders>
-          <w:top w:val="single" w:sz="4" w:space="0" w:color="auto"/>
-          <w:left w:val="single" w:sz="4" w:space="0" w:color="auto"/>
-          <w:bottom w:val="single" w:sz="4" w:space="0" w:color="auto"/>
-          <w:right w:val="single" w:sz="4" w:space="0" w:color="auto"/>
-          <w:insideH w:val="single" w:sz="4" w:space="0" w:color="auto"/>
-          <w:insideV w:val="single" w:sz="4" w:space="0" w:color="auto"/>
-        </w:tblBorders>
-        <w:tblCellMar>
-          <w:left w:w="70" w:type="dxa"/>
-          <w:right w:w="70" w:type="dxa"/>
-        </w:tblCellMar>
-        <w:tblLook w:val="0000" w:firstRow="0" w:lastRow="0" w:firstColumn="0" w:lastColumn="0" w:noHBand="0" w:noVBand="0"/>
-      </w:tblPr>
-      <w:tblGrid>
-        <w:gridCol w:w="3565"/>
-        <w:gridCol w:w="5522"/>
-      </w:tblGrid>
-      <w:tr>
-        <w:trPr>
-          <w:trHeight w:val="300"/>
-          <w:jc w:val="center"/>
-        </w:trPr>
-        <w:tc>
-          <w:tcPr>
-            <w:tcW w:w="3565" w:type="dxa"/>
-            <w:vAlign w:val="center"/>
-          </w:tcPr>
-          <w:p>
-            <w:pPr>
-              <w:pStyle w:val="PargrafoparaIlustraes"/>
-              <w:keepNext w:val="0"/>
-              <w:keepLines w:val="0"/>
-              <w:widowControl w:val="0"/>
-              <w:rPr>
-                <w:b/>
-              </w:rPr>
-            </w:pPr>
-            <w:r>
-              <w:rPr>
-                <w:b/>
-              </w:rPr>
-              <w:t>Áreas de Desenvolvimento</w:t>
-            </w:r>
-          </w:p>
-        </w:tc>
-        <w:tc>
-          <w:tcPr>
-            <w:tcW w:w="5522" w:type="dxa"/>
-            <w:vAlign w:val="center"/>
-          </w:tcPr>
-          <w:p>
-            <w:pPr>
-              <w:pStyle w:val="PargrafoparaIlustraes"/>
-              <w:keepNext w:val="0"/>
-              <w:keepLines w:val="0"/>
-              <w:widowControl w:val="0"/>
-              <w:rPr>
-                <w:b/>
-              </w:rPr>
-            </w:pPr>
-            <w:r>
-              <w:rPr>
-                <w:b/>
-              </w:rPr>
-              <w:t>Descrição</w:t>
-            </w:r>
-          </w:p>
-        </w:tc>
-      </w:tr>
-      <w:tr>
-        <w:trPr>
-          <w:trHeight w:val="240"/>
-          <w:jc w:val="center"/>
-        </w:trPr>
-        <w:tc>
-          <w:tcPr>
-            <w:tcW w:w="3565" w:type="dxa"/>
-            <w:vAlign w:val="center"/>
-          </w:tcPr>
-          <w:p>
-            <w:pPr>
-              <w:pStyle w:val="PargrafoparaIlustraes"/>
-              <w:keepNext w:val="0"/>
-              <w:keepLines w:val="0"/>
-              <w:widowControl w:val="0"/>
-              <w:jc w:val="left"/>
-            </w:pPr>
-            <w:r>
-              <w:t>1. Competências sobre processos</w:t>
-            </w:r>
-          </w:p>
-        </w:tc>
-        <w:tc>
-          <w:tcPr>
-            <w:tcW w:w="5522" w:type="dxa"/>
-            <w:vAlign w:val="center"/>
-          </w:tcPr>
-          <w:p>
-            <w:pPr>
-              <w:pStyle w:val="PargrafoparaIlustraes"/>
-              <w:keepNext w:val="0"/>
-              <w:keepLines w:val="0"/>
-              <w:widowControl w:val="0"/>
-              <w:jc w:val="left"/>
-            </w:pPr>
-            <w:r>
-              <w:t>Conhecimento nos processos de trabalho</w:t>
-            </w:r>
-          </w:p>
-        </w:tc>
-      </w:tr>
-      <w:tr>
-        <w:trPr>
-          <w:trHeight w:val="705"/>
-          <w:jc w:val="center"/>
-        </w:trPr>
-        <w:tc>
-          <w:tcPr>
-            <w:tcW w:w="3565" w:type="dxa"/>
-            <w:vAlign w:val="center"/>
-          </w:tcPr>
-          <w:p>
-            <w:pPr>
-              <w:pStyle w:val="PargrafoparaIlustraes"/>
-              <w:keepNext w:val="0"/>
-              <w:keepLines w:val="0"/>
-              <w:widowControl w:val="0"/>
-              <w:jc w:val="left"/>
-            </w:pPr>
-            <w:r>
-              <w:t>2. Competências técnicas</w:t>
-            </w:r>
-          </w:p>
-        </w:tc>
-        <w:tc>
-          <w:tcPr>
-            <w:tcW w:w="5522" w:type="dxa"/>
-            <w:vAlign w:val="center"/>
-          </w:tcPr>
-          <w:p>
-            <w:pPr>
-              <w:pStyle w:val="PargrafoparaIlustraes"/>
-              <w:keepNext w:val="0"/>
-              <w:keepLines w:val="0"/>
-              <w:widowControl w:val="0"/>
-              <w:jc w:val="left"/>
-            </w:pPr>
-            <w:r>
-              <w:t>Conhecimento técnico nas tarefas a serem desempenhadas e tecnologias empregadas nestas tarefas</w:t>
-            </w:r>
-          </w:p>
-        </w:tc>
-      </w:tr>
-      <w:tr>
-        <w:trPr>
-          <w:trHeight w:val="295"/>
-          <w:jc w:val="center"/>
-        </w:trPr>
-        <w:tc>
-          <w:tcPr>
-            <w:tcW w:w="3565" w:type="dxa"/>
-            <w:vAlign w:val="center"/>
-          </w:tcPr>
-          <w:p>
-            <w:pPr>
-              <w:pStyle w:val="PargrafoparaIlustraes"/>
-              <w:keepNext w:val="0"/>
-              <w:keepLines w:val="0"/>
-              <w:widowControl w:val="0"/>
-              <w:jc w:val="left"/>
-            </w:pPr>
-            <w:r>
-              <w:t>3. Competências sobre a organização</w:t>
-            </w:r>
-          </w:p>
-        </w:tc>
-        <w:tc>
-          <w:tcPr>
-            <w:tcW w:w="5522" w:type="dxa"/>
-            <w:vAlign w:val="center"/>
-          </w:tcPr>
-          <w:p>
-            <w:pPr>
-              <w:pStyle w:val="PargrafoparaIlustraes"/>
-              <w:keepNext w:val="0"/>
-              <w:keepLines w:val="0"/>
-              <w:widowControl w:val="0"/>
-              <w:jc w:val="left"/>
-            </w:pPr>
-            <w:r>
-              <w:t>Saber organizar os fluxos de trabalho</w:t>
-            </w:r>
-          </w:p>
-        </w:tc>
-      </w:tr>
-      <w:tr>
-        <w:trPr>
-          <w:trHeight w:val="756"/>
-          <w:jc w:val="center"/>
-        </w:trPr>
-        <w:tc>
-          <w:tcPr>
-            <w:tcW w:w="3565" w:type="dxa"/>
-            <w:vAlign w:val="center"/>
-          </w:tcPr>
-          <w:p>
-            <w:pPr>
-              <w:pStyle w:val="PargrafoparaIlustraes"/>
-              <w:keepNext w:val="0"/>
-              <w:keepLines w:val="0"/>
-              <w:widowControl w:val="0"/>
-              <w:jc w:val="left"/>
-            </w:pPr>
-            <w:r>
-              <w:t>4. Competências de serviço</w:t>
-            </w:r>
-          </w:p>
-        </w:tc>
-        <w:tc>
-          <w:tcPr>
-            <w:tcW w:w="5522" w:type="dxa"/>
-            <w:vAlign w:val="center"/>
-          </w:tcPr>
-          <w:p>
-            <w:pPr>
-              <w:pStyle w:val="PargrafoparaIlustraes"/>
-              <w:keepNext w:val="0"/>
-              <w:keepLines w:val="0"/>
-              <w:widowControl w:val="0"/>
-              <w:jc w:val="left"/>
-            </w:pPr>
-            <w:r>
-              <w:t>Aliar as competências técnicas com o impacto que estas ações terão para ocliente consumidor</w:t>
-            </w:r>
-          </w:p>
-        </w:tc>
-      </w:tr>
-      <w:tr>
-        <w:trPr>
-          <w:trHeight w:val="799"/>
-          <w:jc w:val="center"/>
-        </w:trPr>
-        <w:tc>
-          <w:tcPr>
-            <w:tcW w:w="3565" w:type="dxa"/>
-            <w:vAlign w:val="center"/>
-          </w:tcPr>
-          <w:p>
-            <w:pPr>
-              <w:pStyle w:val="PargrafoparaIlustraes"/>
-              <w:keepNext w:val="0"/>
-              <w:keepLines w:val="0"/>
-              <w:widowControl w:val="0"/>
-              <w:jc w:val="left"/>
-            </w:pPr>
-            <w:r>
-              <w:t>5. Competências sociais</w:t>
-            </w:r>
-          </w:p>
-        </w:tc>
-        <w:tc>
-          <w:tcPr>
-            <w:tcW w:w="5522" w:type="dxa"/>
-            <w:vAlign w:val="center"/>
-          </w:tcPr>
-          <w:p>
-            <w:pPr>
-              <w:pStyle w:val="PargrafoparaIlustraes"/>
-              <w:keepNext w:val="0"/>
-              <w:keepLines w:val="0"/>
-              <w:widowControl w:val="0"/>
-              <w:jc w:val="left"/>
-            </w:pPr>
-            <w:r>
-              <w:t>Atitudes que sustentam o comportamento do indivíduo: saber comunicar-se eresponsabilizar-se pelos seus atos.</w:t>
-            </w:r>
-          </w:p>
-        </w:tc>
-      </w:tr>
-    </w:tbl>
-    <w:p>
-      <w:pPr>
-        <w:spacing w:after="0" w:line="240" w:lineRule="auto"/>
-        <w:rPr>
-          <w:rFonts w:ascii="Arial" w:eastAsia="Times New Roman" w:hAnsi="Arial" w:cs="Arial"/>
-          <w:b/>
-          <w:color w:val="000000"/>
-          <w:sz w:val="20"/>
-          <w:szCs w:val="20"/>
-        </w:rPr>
-      </w:pPr>
-      <w:r>
-        <w:rPr>
-          <w:rFonts w:ascii="Arial" w:eastAsia="Times New Roman" w:hAnsi="Arial" w:cs="Arial"/>
-          <w:b/>
-          <w:color w:val="000000"/>
-          <w:sz w:val="20"/>
-          <w:szCs w:val="20"/>
-        </w:rPr>
-        <w:t>Quadro 1 - Áreas de Desenvolvimento de Competências</w:t>
-      </w:r>
-    </w:p>
-    <w:p>
-      <w:pPr>
-        <w:spacing w:after="0" w:line="240" w:lineRule="auto"/>
-        <w:rPr>
-          <w:rFonts w:ascii="Arial" w:eastAsia="Times New Roman" w:hAnsi="Arial" w:cs="Arial"/>
-          <w:b/>
-          <w:color w:val="000000"/>
-          <w:sz w:val="20"/>
-          <w:szCs w:val="20"/>
-        </w:rPr>
-      </w:pPr>
-      <w:r>
-        <w:rPr>
-          <w:rFonts w:ascii="Arial" w:eastAsia="Times New Roman" w:hAnsi="Arial" w:cs="Arial"/>
-          <w:b/>
-          <w:color w:val="000000"/>
-          <w:sz w:val="20"/>
-          <w:szCs w:val="20"/>
-        </w:rPr>
-        <w:t>Fonte: Zarifian (1999) apud Fleury e Fleury (2004).</w:t>
+      <w:r>
+        <w:rPr>
+          <w:rFonts w:ascii="Arial" w:eastAsia="Times New Roman" w:hAnsi="Arial" w:cs="Arial"/>
+          <w:color w:val="000000"/>
+          <w:sz w:val="24"/>
+          <w:szCs w:val="24"/>
+        </w:rPr>
+        <w:t>Para a inicialização o servidor devemos ir utilizando o terminal ou CMD até a pasta onde se encontra o arquivo server.js, executar o comando “node server.js”, assim o servidor já estará em funcionamento.</w:t>
       </w:r>
     </w:p>
     <w:p>
@@ -4125,45 +3821,15 @@
           <w:szCs w:val="24"/>
         </w:rPr>
       </w:pPr>
-    </w:p>
-    <w:p>
-      <w:pPr>
-        <w:spacing w:after="0" w:line="360" w:lineRule="auto"/>
-        <w:jc w:val="both"/>
-        <w:rPr>
-          <w:rFonts w:ascii="Arial" w:eastAsia="Times New Roman" w:hAnsi="Arial" w:cs="Arial"/>
-          <w:color w:val="000000"/>
-          <w:sz w:val="24"/>
-          <w:szCs w:val="24"/>
-        </w:rPr>
-      </w:pPr>
-    </w:p>
-    <w:p>
-      <w:pPr>
-        <w:spacing w:after="0" w:line="360" w:lineRule="auto"/>
-        <w:jc w:val="center"/>
-        <w:rPr>
-          <w:rFonts w:ascii="Arial" w:eastAsia="Times New Roman" w:hAnsi="Arial" w:cs="Arial"/>
-          <w:color w:val="000000"/>
-          <w:sz w:val="24"/>
-          <w:szCs w:val="24"/>
-        </w:rPr>
-      </w:pPr>
-      <w:r>
-        <w:rPr>
-          <w:rFonts w:ascii="Arial" w:eastAsia="Times New Roman" w:hAnsi="Arial" w:cs="Arial"/>
+      <w:r>
+        <w:rPr>
           <w:noProof/>
-          <w:color w:val="000000"/>
-          <w:sz w:val="24"/>
-          <w:szCs w:val="24"/>
-          <w:lang w:eastAsia="pt-BR"/>
-        </w:rPr>
-        <w:lastRenderedPageBreak/>
+        </w:rPr>
         <w:drawing>
-          <wp:inline distT="0" distB="0" distL="0" distR="0">
-            <wp:extent cx="4276725" cy="2705100"/>
-            <wp:effectExtent l="0" t="0" r="9525" b="0"/>
-            <wp:docPr id="4" name="Imagem 4"/>
+          <wp:inline distT="0" distB="0" distL="0" distR="0" wp14:anchorId="3588F981" wp14:editId="2BAB4676">
+            <wp:extent cx="5257800" cy="3619500"/>
+            <wp:effectExtent l="0" t="0" r="0" b="0"/>
+            <wp:docPr id="10" name="Imagem 10"/>
             <wp:cNvGraphicFramePr>
               <a:graphicFrameLocks xmlns:a="http://schemas.openxmlformats.org/drawingml/2006/main" noChangeAspect="1"/>
             </wp:cNvGraphicFramePr>
@@ -4171,17 +3837,11 @@
               <a:graphicData uri="http://schemas.openxmlformats.org/drawingml/2006/picture">
                 <pic:pic xmlns:pic="http://schemas.openxmlformats.org/drawingml/2006/picture">
                   <pic:nvPicPr>
-                    <pic:cNvPr id="0" name="grafico.png"/>
+                    <pic:cNvPr id="1" name=""/>
                     <pic:cNvPicPr/>
                   </pic:nvPicPr>
                   <pic:blipFill>
-                    <a:blip r:embed="rId9">
-                      <a:extLst>
-                        <a:ext uri="{28A0092B-C50C-407E-A947-70E740481C1C}">
-                          <a14:useLocalDpi xmlns:a14="http://schemas.microsoft.com/office/drawing/2010/main" val="0"/>
-                        </a:ext>
-                      </a:extLst>
-                    </a:blip>
+                    <a:blip r:embed="rId9"/>
                     <a:stretch>
                       <a:fillRect/>
                     </a:stretch>
@@ -4189,7 +3849,7 @@
                   <pic:spPr>
                     <a:xfrm>
                       <a:off x="0" y="0"/>
-                      <a:ext cx="4276725" cy="2705100"/>
+                      <a:ext cx="5257800" cy="3619500"/>
                     </a:xfrm>
                     <a:prstGeom prst="rect">
                       <a:avLst/>
@@ -4204,11 +3864,11 @@
     </w:p>
     <w:p>
       <w:pPr>
-        <w:spacing w:after="0" w:line="240" w:lineRule="auto"/>
-        <w:ind w:left="1134"/>
-        <w:rPr>
-          <w:rFonts w:ascii="Arial" w:eastAsia="Times New Roman" w:hAnsi="Arial" w:cs="Arial"/>
-          <w:b/>
+        <w:spacing w:after="0" w:line="360" w:lineRule="auto"/>
+        <w:ind w:left="426" w:firstLine="708"/>
+        <w:jc w:val="both"/>
+        <w:rPr>
+          <w:rFonts w:ascii="Arial" w:eastAsia="Times New Roman" w:hAnsi="Arial" w:cs="Arial"/>
           <w:color w:val="000000"/>
           <w:sz w:val="20"/>
           <w:szCs w:val="20"/>
@@ -4217,86 +3877,239 @@
       <w:r>
         <w:rPr>
           <w:rFonts w:ascii="Arial" w:eastAsia="Times New Roman" w:hAnsi="Arial" w:cs="Arial"/>
-          <w:b/>
           <w:color w:val="000000"/>
           <w:sz w:val="20"/>
           <w:szCs w:val="20"/>
         </w:rPr>
-        <w:t>Gráfico 26 – Competência conhecimentos jurídicos do setor educacional</w:t>
-      </w:r>
-    </w:p>
-    <w:p>
-      <w:pPr>
-        <w:spacing w:after="0" w:line="240" w:lineRule="auto"/>
-        <w:ind w:left="1134"/>
-        <w:rPr>
-          <w:rFonts w:ascii="Arial" w:eastAsia="Times New Roman" w:hAnsi="Arial" w:cs="Arial"/>
-          <w:b/>
+        <w:t>Figura</w:t>
+      </w:r>
+      <w:r>
+        <w:rPr>
+          <w:rFonts w:ascii="Arial" w:eastAsia="Times New Roman" w:hAnsi="Arial" w:cs="Arial"/>
           <w:color w:val="000000"/>
           <w:sz w:val="20"/>
           <w:szCs w:val="20"/>
         </w:rPr>
-      </w:pPr>
-      <w:r>
-        <w:rPr>
-          <w:rFonts w:ascii="Arial" w:eastAsia="Times New Roman" w:hAnsi="Arial" w:cs="Arial"/>
-          <w:b/>
+        <w:t xml:space="preserve"> 0</w:t>
+      </w:r>
+      <w:r>
+        <w:rPr>
+          <w:rFonts w:ascii="Arial" w:eastAsia="Times New Roman" w:hAnsi="Arial" w:cs="Arial"/>
           <w:color w:val="000000"/>
           <w:sz w:val="20"/>
           <w:szCs w:val="20"/>
         </w:rPr>
-        <w:t>Fonte: Andrade (2007, p. 123).</w:t>
-      </w:r>
-    </w:p>
-    <w:p>
-      <w:pPr>
-        <w:spacing w:after="0" w:line="360" w:lineRule="auto"/>
-        <w:jc w:val="center"/>
-        <w:rPr>
-          <w:rFonts w:ascii="Arial" w:eastAsia="Times New Roman" w:hAnsi="Arial" w:cs="Arial"/>
-          <w:color w:val="000000"/>
-          <w:sz w:val="24"/>
-          <w:szCs w:val="24"/>
-        </w:rPr>
-      </w:pPr>
-    </w:p>
-    <w:p>
-      <w:pPr>
-        <w:spacing w:after="0" w:line="360" w:lineRule="auto"/>
-        <w:jc w:val="center"/>
-        <w:rPr>
-          <w:rFonts w:ascii="Arial" w:eastAsia="Times New Roman" w:hAnsi="Arial" w:cs="Arial"/>
-          <w:color w:val="000000"/>
-          <w:sz w:val="24"/>
-          <w:szCs w:val="24"/>
-        </w:rPr>
-      </w:pPr>
-    </w:p>
-    <w:p>
-      <w:pPr>
-        <w:spacing w:after="0" w:line="360" w:lineRule="auto"/>
-        <w:jc w:val="center"/>
-        <w:rPr>
-          <w:rFonts w:ascii="Arial" w:eastAsia="Times New Roman" w:hAnsi="Arial" w:cs="Arial"/>
-          <w:color w:val="000000"/>
-          <w:sz w:val="24"/>
-          <w:szCs w:val="24"/>
-        </w:rPr>
-      </w:pPr>
-      <w:r>
-        <w:rPr>
-          <w:rFonts w:ascii="Arial" w:eastAsia="Times New Roman" w:hAnsi="Arial" w:cs="Arial"/>
+        <w:t>2</w:t>
+      </w:r>
+      <w:r>
+        <w:rPr>
+          <w:rFonts w:ascii="Arial" w:eastAsia="Times New Roman" w:hAnsi="Arial" w:cs="Arial"/>
+          <w:color w:val="000000"/>
+          <w:sz w:val="20"/>
+          <w:szCs w:val="20"/>
+        </w:rPr>
+        <w:t xml:space="preserve">- </w:t>
+      </w:r>
+      <w:r>
+        <w:rPr>
+          <w:rFonts w:ascii="Arial" w:eastAsia="Times New Roman" w:hAnsi="Arial" w:cs="Arial"/>
+          <w:color w:val="000000"/>
+          <w:sz w:val="20"/>
+          <w:szCs w:val="20"/>
+        </w:rPr>
+        <w:t>código server.js.</w:t>
+      </w:r>
+    </w:p>
+    <w:p>
+      <w:pPr>
+        <w:spacing w:after="0" w:line="360" w:lineRule="auto"/>
+        <w:ind w:left="426" w:firstLine="708"/>
+        <w:jc w:val="both"/>
+        <w:rPr>
+          <w:rFonts w:ascii="Arial" w:eastAsia="Times New Roman" w:hAnsi="Arial" w:cs="Arial"/>
+          <w:color w:val="000000"/>
+          <w:sz w:val="20"/>
+          <w:szCs w:val="20"/>
+        </w:rPr>
+      </w:pPr>
+    </w:p>
+    <w:p>
+      <w:pPr>
+        <w:spacing w:after="0" w:line="360" w:lineRule="auto"/>
+        <w:ind w:firstLine="1134"/>
+        <w:jc w:val="both"/>
+        <w:rPr>
+          <w:rFonts w:ascii="Arial" w:hAnsi="Arial" w:cs="Arial"/>
+          <w:color w:val="3E464F"/>
+          <w:sz w:val="24"/>
+          <w:szCs w:val="24"/>
+          <w:shd w:val="clear" w:color="auto" w:fill="FFFFFF"/>
+        </w:rPr>
+      </w:pPr>
+      <w:r>
+        <w:rPr>
+          <w:rFonts w:ascii="Arial" w:eastAsia="Times New Roman" w:hAnsi="Arial" w:cs="Arial"/>
+          <w:color w:val="000000"/>
+          <w:sz w:val="24"/>
+          <w:szCs w:val="24"/>
+        </w:rPr>
+        <w:t xml:space="preserve">AngularJS é um framewrok </w:t>
+      </w:r>
+      <w:r>
+        <w:rPr>
+          <w:rFonts w:ascii="Arial" w:hAnsi="Arial" w:cs="Arial"/>
+          <w:color w:val="3E464F"/>
+          <w:sz w:val="24"/>
+          <w:szCs w:val="24"/>
+          <w:shd w:val="clear" w:color="auto" w:fill="FFFFFF"/>
+        </w:rPr>
+        <w:t>MV* (Model – View – Qualquer Coisa) para desenvolvimento do front-end de aplicações web, ou seja, que rodam dentro do navegador do</w:t>
+      </w:r>
+      <w:r>
+        <w:rPr>
+          <w:rFonts w:ascii="Arial" w:hAnsi="Arial" w:cs="Arial"/>
+          <w:color w:val="3E464F"/>
+          <w:sz w:val="32"/>
+          <w:szCs w:val="32"/>
+          <w:shd w:val="clear" w:color="auto" w:fill="FFFFFF"/>
+        </w:rPr>
+        <w:t xml:space="preserve"> </w:t>
+      </w:r>
+      <w:r>
+        <w:rPr>
+          <w:rFonts w:ascii="Arial" w:hAnsi="Arial" w:cs="Arial"/>
+          <w:color w:val="3E464F"/>
+          <w:sz w:val="24"/>
+          <w:szCs w:val="24"/>
+          <w:shd w:val="clear" w:color="auto" w:fill="FFFFFF"/>
+        </w:rPr>
+        <w:t>cliente</w:t>
+      </w:r>
+      <w:r>
+        <w:rPr>
+          <w:rFonts w:ascii="Arial" w:hAnsi="Arial" w:cs="Arial"/>
+          <w:color w:val="3E464F"/>
+          <w:sz w:val="24"/>
+          <w:szCs w:val="24"/>
+          <w:shd w:val="clear" w:color="auto" w:fill="FFFFFF"/>
+        </w:rPr>
+        <w:t>.</w:t>
+      </w:r>
+    </w:p>
+    <w:p>
+      <w:pPr>
+        <w:spacing w:after="0" w:line="360" w:lineRule="auto"/>
+        <w:ind w:firstLine="1134"/>
+        <w:jc w:val="both"/>
+        <w:rPr>
+          <w:rFonts w:ascii="Arial" w:hAnsi="Arial" w:cs="Arial"/>
+          <w:color w:val="3E464F"/>
+          <w:sz w:val="24"/>
+          <w:szCs w:val="24"/>
+          <w:shd w:val="clear" w:color="auto" w:fill="FFFFFF"/>
+        </w:rPr>
+      </w:pPr>
+      <w:r>
+        <w:rPr>
+          <w:rFonts w:ascii="Arial" w:hAnsi="Arial" w:cs="Arial"/>
+          <w:color w:val="3E464F"/>
+          <w:sz w:val="24"/>
+          <w:szCs w:val="24"/>
+          <w:shd w:val="clear" w:color="auto" w:fill="FFFFFF"/>
+        </w:rPr>
+        <w:lastRenderedPageBreak/>
+        <w:t>Sua filosofia parte de que uma programação declarativa é muito mais importante que uma programação imperativa quando se trata de desenvolvimento web. Ele atinge isso estendendo o HTML e fazendo uma linguagem para o desenvolvimento de interfaces web dinâmicas.</w:t>
+      </w:r>
+    </w:p>
+    <w:p>
+      <w:pPr>
+        <w:spacing w:after="0" w:line="360" w:lineRule="auto"/>
+        <w:ind w:firstLine="1134"/>
+        <w:jc w:val="both"/>
+        <w:rPr>
+          <w:rFonts w:ascii="Arial" w:hAnsi="Arial" w:cs="Arial"/>
+          <w:color w:val="3E464F"/>
+          <w:sz w:val="24"/>
+          <w:szCs w:val="24"/>
+          <w:shd w:val="clear" w:color="auto" w:fill="FFFFFF"/>
+        </w:rPr>
+      </w:pPr>
+      <w:r>
+        <w:rPr>
+          <w:rFonts w:ascii="Arial" w:hAnsi="Arial" w:cs="Arial"/>
+          <w:color w:val="3E464F"/>
+          <w:sz w:val="24"/>
+          <w:szCs w:val="24"/>
+          <w:shd w:val="clear" w:color="auto" w:fill="FFFFFF"/>
+        </w:rPr>
+        <w:t xml:space="preserve">Para a utilização do angular devemos baixar seu conteúdo no site </w:t>
+      </w:r>
+      <w:r>
+        <w:rPr>
+          <w:rFonts w:ascii="Arial" w:hAnsi="Arial" w:cs="Arial"/>
+          <w:color w:val="3E464F"/>
+          <w:sz w:val="24"/>
+          <w:szCs w:val="24"/>
+          <w:shd w:val="clear" w:color="auto" w:fill="FFFFFF"/>
+        </w:rPr>
+        <w:t>angularjs.org</w:t>
+      </w:r>
+      <w:r>
+        <w:rPr>
+          <w:rFonts w:ascii="Arial" w:hAnsi="Arial" w:cs="Arial"/>
+          <w:color w:val="3E464F"/>
+          <w:sz w:val="24"/>
+          <w:szCs w:val="24"/>
+          <w:shd w:val="clear" w:color="auto" w:fill="FFFFFF"/>
+        </w:rPr>
+        <w:t xml:space="preserve"> ou usar CDN.</w:t>
+      </w:r>
+    </w:p>
+    <w:p>
+      <w:pPr>
+        <w:spacing w:after="0" w:line="360" w:lineRule="auto"/>
+        <w:ind w:firstLine="1134"/>
+        <w:jc w:val="both"/>
+        <w:rPr>
+          <w:rFonts w:ascii="Arial" w:hAnsi="Arial" w:cs="Arial"/>
+          <w:color w:val="3E464F"/>
+          <w:sz w:val="24"/>
+          <w:szCs w:val="24"/>
+          <w:shd w:val="clear" w:color="auto" w:fill="FFFFFF"/>
+        </w:rPr>
+      </w:pPr>
+      <w:r>
+        <w:rPr>
+          <w:rFonts w:ascii="Arial" w:hAnsi="Arial" w:cs="Arial"/>
+          <w:color w:val="3E464F"/>
+          <w:sz w:val="24"/>
+          <w:szCs w:val="24"/>
+          <w:shd w:val="clear" w:color="auto" w:fill="FFFFFF"/>
+        </w:rPr>
+        <w:t>O Angular trabalha com controller com isso o desenvolvedor pode reutilizar o código em diversas aplicações.</w:t>
+      </w:r>
+    </w:p>
+    <w:p>
+      <w:pPr>
+        <w:spacing w:after="0" w:line="360" w:lineRule="auto"/>
+        <w:jc w:val="both"/>
+        <w:rPr>
+          <w:rFonts w:ascii="Arial" w:eastAsia="Times New Roman" w:hAnsi="Arial" w:cs="Arial"/>
+          <w:color w:val="000000"/>
+          <w:sz w:val="24"/>
+          <w:szCs w:val="24"/>
+        </w:rPr>
+      </w:pPr>
+      <w:r>
+        <w:rPr>
           <w:noProof/>
-          <w:color w:val="000000"/>
-          <w:sz w:val="24"/>
-          <w:szCs w:val="24"/>
-          <w:lang w:eastAsia="pt-BR"/>
-        </w:rPr>
+        </w:rPr>
+        <w:lastRenderedPageBreak/>
         <w:drawing>
-          <wp:inline distT="0" distB="0" distL="0" distR="0">
-            <wp:extent cx="3019425" cy="2207181"/>
-            <wp:effectExtent l="0" t="0" r="0" b="3175"/>
-            <wp:docPr id="5" name="Imagem 5"/>
+          <wp:inline distT="0" distB="0" distL="0" distR="0" wp14:anchorId="45A23348" wp14:editId="78BF1A9D">
+            <wp:extent cx="5760085" cy="8530590"/>
+            <wp:effectExtent l="0" t="0" r="0" b="0"/>
+            <wp:docPr id="6" name="Imagem 6"/>
             <wp:cNvGraphicFramePr>
               <a:graphicFrameLocks xmlns:a="http://schemas.openxmlformats.org/drawingml/2006/main" noChangeAspect="1"/>
             </wp:cNvGraphicFramePr>
@@ -4304,17 +4117,11 @@
               <a:graphicData uri="http://schemas.openxmlformats.org/drawingml/2006/picture">
                 <pic:pic xmlns:pic="http://schemas.openxmlformats.org/drawingml/2006/picture">
                   <pic:nvPicPr>
-                    <pic:cNvPr id="0" name="figura.png"/>
+                    <pic:cNvPr id="1" name=""/>
                     <pic:cNvPicPr/>
                   </pic:nvPicPr>
                   <pic:blipFill>
-                    <a:blip r:embed="rId10">
-                      <a:extLst>
-                        <a:ext uri="{28A0092B-C50C-407E-A947-70E740481C1C}">
-                          <a14:useLocalDpi xmlns:a14="http://schemas.microsoft.com/office/drawing/2010/main" val="0"/>
-                        </a:ext>
-                      </a:extLst>
-                    </a:blip>
+                    <a:blip r:embed="rId10"/>
                     <a:stretch>
                       <a:fillRect/>
                     </a:stretch>
@@ -4322,7 +4129,7 @@
                   <pic:spPr>
                     <a:xfrm>
                       <a:off x="0" y="0"/>
-                      <a:ext cx="3019425" cy="2207181"/>
+                      <a:ext cx="5760085" cy="8530590"/>
                     </a:xfrm>
                     <a:prstGeom prst="rect">
                       <a:avLst/>
@@ -4337,12 +4144,10 @@
     </w:p>
     <w:p>
       <w:pPr>
-        <w:spacing w:after="0" w:line="240" w:lineRule="auto"/>
-        <w:ind w:left="2126"/>
-        <w:jc w:val="both"/>
-        <w:rPr>
-          <w:rFonts w:ascii="Arial" w:eastAsia="Times New Roman" w:hAnsi="Arial" w:cs="Arial"/>
-          <w:b/>
+        <w:spacing w:after="0" w:line="360" w:lineRule="auto"/>
+        <w:jc w:val="both"/>
+        <w:rPr>
+          <w:rFonts w:ascii="Arial" w:eastAsia="Times New Roman" w:hAnsi="Arial" w:cs="Arial"/>
           <w:color w:val="000000"/>
           <w:sz w:val="20"/>
           <w:szCs w:val="20"/>
@@ -4351,81 +4156,284 @@
       <w:r>
         <w:rPr>
           <w:rFonts w:ascii="Arial" w:eastAsia="Times New Roman" w:hAnsi="Arial" w:cs="Arial"/>
-          <w:b/>
           <w:color w:val="000000"/>
           <w:sz w:val="20"/>
           <w:szCs w:val="20"/>
         </w:rPr>
-        <w:t>Figura 17 – Dimensões da competência</w:t>
-      </w:r>
-    </w:p>
-    <w:p>
-      <w:pPr>
-        <w:spacing w:after="0" w:line="240" w:lineRule="auto"/>
-        <w:ind w:left="2126"/>
-        <w:jc w:val="both"/>
-        <w:rPr>
-          <w:rFonts w:ascii="Arial" w:eastAsia="Times New Roman" w:hAnsi="Arial" w:cs="Arial"/>
-          <w:b/>
+        <w:t>Figura 0</w:t>
+      </w:r>
+      <w:r>
+        <w:rPr>
+          <w:rFonts w:ascii="Arial" w:eastAsia="Times New Roman" w:hAnsi="Arial" w:cs="Arial"/>
           <w:color w:val="000000"/>
           <w:sz w:val="20"/>
           <w:szCs w:val="20"/>
         </w:rPr>
-      </w:pPr>
-      <w:r>
-        <w:rPr>
-          <w:rFonts w:ascii="Arial" w:eastAsia="Times New Roman" w:hAnsi="Arial" w:cs="Arial"/>
-          <w:b/>
+        <w:t>3</w:t>
+      </w:r>
+      <w:r>
+        <w:rPr>
+          <w:rFonts w:ascii="Arial" w:eastAsia="Times New Roman" w:hAnsi="Arial" w:cs="Arial"/>
           <w:color w:val="000000"/>
           <w:sz w:val="20"/>
           <w:szCs w:val="20"/>
         </w:rPr>
-        <w:t>Fonte: Adaptado de Durand (2000, p. 84-102).</w:t>
-      </w:r>
-    </w:p>
-    <w:p>
-      <w:pPr>
-        <w:spacing w:after="0" w:line="360" w:lineRule="auto"/>
-        <w:jc w:val="both"/>
-        <w:rPr>
-          <w:rFonts w:ascii="Arial" w:eastAsia="Times New Roman" w:hAnsi="Arial" w:cs="Arial"/>
-          <w:color w:val="000000"/>
-          <w:sz w:val="24"/>
-          <w:szCs w:val="24"/>
-        </w:rPr>
-      </w:pPr>
-    </w:p>
-    <w:p>
-      <w:pPr>
-        <w:spacing w:after="0" w:line="360" w:lineRule="auto"/>
-        <w:jc w:val="both"/>
-        <w:rPr>
-          <w:rFonts w:ascii="Arial" w:eastAsia="Times New Roman" w:hAnsi="Arial" w:cs="Arial"/>
-          <w:color w:val="000000"/>
-          <w:sz w:val="24"/>
-          <w:szCs w:val="24"/>
-        </w:rPr>
-      </w:pPr>
-    </w:p>
-    <w:p>
-      <w:pPr>
-        <w:rPr>
-          <w:rFonts w:ascii="Arial" w:eastAsia="Times New Roman" w:hAnsi="Arial" w:cs="Arial"/>
-          <w:b/>
-          <w:color w:val="000000"/>
-          <w:sz w:val="24"/>
-          <w:szCs w:val="24"/>
-        </w:rPr>
-      </w:pPr>
-      <w:r>
-        <w:rPr>
-          <w:rFonts w:ascii="Arial" w:eastAsia="Times New Roman" w:hAnsi="Arial" w:cs="Arial"/>
-          <w:b/>
-          <w:color w:val="000000"/>
-          <w:sz w:val="24"/>
-          <w:szCs w:val="24"/>
-        </w:rPr>
-        <w:br w:type="page"/>
+        <w:t xml:space="preserve">- </w:t>
+      </w:r>
+      <w:r>
+        <w:rPr>
+          <w:rFonts w:ascii="Arial" w:eastAsia="Times New Roman" w:hAnsi="Arial" w:cs="Arial"/>
+          <w:color w:val="000000"/>
+          <w:sz w:val="20"/>
+          <w:szCs w:val="20"/>
+        </w:rPr>
+        <w:t>Controller</w:t>
+      </w:r>
+      <w:r>
+        <w:rPr>
+          <w:rFonts w:ascii="Arial" w:eastAsia="Times New Roman" w:hAnsi="Arial" w:cs="Arial"/>
+          <w:color w:val="000000"/>
+          <w:sz w:val="20"/>
+          <w:szCs w:val="20"/>
+        </w:rPr>
+        <w:t>.</w:t>
+      </w:r>
+    </w:p>
+    <w:p>
+      <w:pPr>
+        <w:spacing w:after="0" w:line="360" w:lineRule="auto"/>
+        <w:ind w:firstLine="1134"/>
+        <w:jc w:val="both"/>
+        <w:rPr>
+          <w:rFonts w:ascii="Arial" w:eastAsia="Times New Roman" w:hAnsi="Arial" w:cs="Arial"/>
+          <w:color w:val="000000"/>
+          <w:sz w:val="24"/>
+          <w:szCs w:val="24"/>
+        </w:rPr>
+      </w:pPr>
+      <w:r>
+        <w:rPr>
+          <w:rFonts w:ascii="Arial" w:eastAsia="Times New Roman" w:hAnsi="Arial" w:cs="Arial"/>
+          <w:color w:val="000000"/>
+          <w:sz w:val="24"/>
+          <w:szCs w:val="24"/>
+        </w:rPr>
+        <w:lastRenderedPageBreak/>
+        <w:t xml:space="preserve">Layout do </w:t>
+      </w:r>
+      <w:r>
+        <w:rPr>
+          <w:rFonts w:ascii="Arial" w:eastAsia="Times New Roman" w:hAnsi="Arial" w:cs="Arial"/>
+          <w:color w:val="000000"/>
+          <w:sz w:val="24"/>
+          <w:szCs w:val="24"/>
+        </w:rPr>
+        <w:t>projeto do</w:t>
+      </w:r>
+      <w:r>
+        <w:rPr>
+          <w:rFonts w:ascii="Arial" w:eastAsia="Times New Roman" w:hAnsi="Arial" w:cs="Arial"/>
+          <w:color w:val="000000"/>
+          <w:sz w:val="24"/>
+          <w:szCs w:val="24"/>
+        </w:rPr>
+        <w:t xml:space="preserve"> Projeto Web Teams.</w:t>
+      </w:r>
+    </w:p>
+    <w:p>
+      <w:pPr>
+        <w:spacing w:after="0" w:line="360" w:lineRule="auto"/>
+        <w:jc w:val="both"/>
+        <w:rPr>
+          <w:rFonts w:ascii="Arial" w:eastAsia="Times New Roman" w:hAnsi="Arial" w:cs="Arial"/>
+          <w:color w:val="000000"/>
+          <w:sz w:val="24"/>
+          <w:szCs w:val="24"/>
+        </w:rPr>
+      </w:pPr>
+      <w:r>
+        <w:rPr>
+          <w:noProof/>
+        </w:rPr>
+        <w:drawing>
+          <wp:inline distT="0" distB="0" distL="0" distR="0" wp14:anchorId="38178D44" wp14:editId="2CCB406A">
+            <wp:extent cx="5760085" cy="4754245"/>
+            <wp:effectExtent l="0" t="0" r="0" b="0"/>
+            <wp:docPr id="8" name="Imagem 8"/>
+            <wp:cNvGraphicFramePr>
+              <a:graphicFrameLocks xmlns:a="http://schemas.openxmlformats.org/drawingml/2006/main" noChangeAspect="1"/>
+            </wp:cNvGraphicFramePr>
+            <a:graphic xmlns:a="http://schemas.openxmlformats.org/drawingml/2006/main">
+              <a:graphicData uri="http://schemas.openxmlformats.org/drawingml/2006/picture">
+                <pic:pic xmlns:pic="http://schemas.openxmlformats.org/drawingml/2006/picture">
+                  <pic:nvPicPr>
+                    <pic:cNvPr id="1" name=""/>
+                    <pic:cNvPicPr/>
+                  </pic:nvPicPr>
+                  <pic:blipFill>
+                    <a:blip r:embed="rId11"/>
+                    <a:stretch>
+                      <a:fillRect/>
+                    </a:stretch>
+                  </pic:blipFill>
+                  <pic:spPr>
+                    <a:xfrm>
+                      <a:off x="0" y="0"/>
+                      <a:ext cx="5760085" cy="4754245"/>
+                    </a:xfrm>
+                    <a:prstGeom prst="rect">
+                      <a:avLst/>
+                    </a:prstGeom>
+                  </pic:spPr>
+                </pic:pic>
+              </a:graphicData>
+            </a:graphic>
+          </wp:inline>
+        </w:drawing>
+      </w:r>
+    </w:p>
+    <w:p>
+      <w:pPr>
+        <w:spacing w:after="0" w:line="360" w:lineRule="auto"/>
+        <w:jc w:val="both"/>
+        <w:rPr>
+          <w:rFonts w:ascii="Arial" w:eastAsia="Times New Roman" w:hAnsi="Arial" w:cs="Arial"/>
+          <w:color w:val="000000"/>
+          <w:sz w:val="20"/>
+          <w:szCs w:val="20"/>
+        </w:rPr>
+      </w:pPr>
+      <w:r>
+        <w:rPr>
+          <w:rFonts w:ascii="Arial" w:eastAsia="Times New Roman" w:hAnsi="Arial" w:cs="Arial"/>
+          <w:color w:val="000000"/>
+          <w:sz w:val="20"/>
+          <w:szCs w:val="20"/>
+        </w:rPr>
+        <w:t xml:space="preserve">Figura </w:t>
+      </w:r>
+      <w:r>
+        <w:rPr>
+          <w:rFonts w:ascii="Arial" w:eastAsia="Times New Roman" w:hAnsi="Arial" w:cs="Arial"/>
+          <w:color w:val="000000"/>
+          <w:sz w:val="20"/>
+          <w:szCs w:val="20"/>
+        </w:rPr>
+        <w:t>04</w:t>
+      </w:r>
+      <w:r>
+        <w:rPr>
+          <w:rFonts w:ascii="Arial" w:eastAsia="Times New Roman" w:hAnsi="Arial" w:cs="Arial"/>
+          <w:color w:val="000000"/>
+          <w:sz w:val="20"/>
+          <w:szCs w:val="20"/>
+        </w:rPr>
+        <w:t xml:space="preserve"> – pagina index.</w:t>
+      </w:r>
+    </w:p>
+    <w:p>
+      <w:pPr>
+        <w:spacing w:after="0" w:line="360" w:lineRule="auto"/>
+        <w:jc w:val="both"/>
+        <w:rPr>
+          <w:rFonts w:ascii="Arial" w:eastAsia="Times New Roman" w:hAnsi="Arial" w:cs="Arial"/>
+          <w:color w:val="000000"/>
+          <w:sz w:val="24"/>
+          <w:szCs w:val="24"/>
+        </w:rPr>
+      </w:pPr>
+    </w:p>
+    <w:p>
+      <w:pPr>
+        <w:spacing w:after="0" w:line="360" w:lineRule="auto"/>
+        <w:jc w:val="both"/>
+        <w:rPr>
+          <w:rFonts w:ascii="Arial" w:eastAsia="Times New Roman" w:hAnsi="Arial" w:cs="Arial"/>
+          <w:color w:val="000000"/>
+          <w:sz w:val="24"/>
+          <w:szCs w:val="24"/>
+        </w:rPr>
+      </w:pPr>
+      <w:r>
+        <w:rPr>
+          <w:noProof/>
+        </w:rPr>
+        <w:drawing>
+          <wp:inline distT="0" distB="0" distL="0" distR="0" wp14:anchorId="74B732C5" wp14:editId="21BC3985">
+            <wp:extent cx="4937760" cy="3056501"/>
+            <wp:effectExtent l="0" t="0" r="0" b="0"/>
+            <wp:docPr id="9" name="Imagem 9"/>
+            <wp:cNvGraphicFramePr>
+              <a:graphicFrameLocks xmlns:a="http://schemas.openxmlformats.org/drawingml/2006/main" noChangeAspect="1"/>
+            </wp:cNvGraphicFramePr>
+            <a:graphic xmlns:a="http://schemas.openxmlformats.org/drawingml/2006/main">
+              <a:graphicData uri="http://schemas.openxmlformats.org/drawingml/2006/picture">
+                <pic:pic xmlns:pic="http://schemas.openxmlformats.org/drawingml/2006/picture">
+                  <pic:nvPicPr>
+                    <pic:cNvPr id="1" name=""/>
+                    <pic:cNvPicPr/>
+                  </pic:nvPicPr>
+                  <pic:blipFill>
+                    <a:blip r:embed="rId12"/>
+                    <a:stretch>
+                      <a:fillRect/>
+                    </a:stretch>
+                  </pic:blipFill>
+                  <pic:spPr>
+                    <a:xfrm>
+                      <a:off x="0" y="0"/>
+                      <a:ext cx="4953173" cy="3066042"/>
+                    </a:xfrm>
+                    <a:prstGeom prst="rect">
+                      <a:avLst/>
+                    </a:prstGeom>
+                  </pic:spPr>
+                </pic:pic>
+              </a:graphicData>
+            </a:graphic>
+          </wp:inline>
+        </w:drawing>
+      </w:r>
+    </w:p>
+    <w:p>
+      <w:pPr>
+        <w:spacing w:after="0" w:line="360" w:lineRule="auto"/>
+        <w:jc w:val="both"/>
+        <w:rPr>
+          <w:rFonts w:ascii="Arial" w:eastAsia="Times New Roman" w:hAnsi="Arial" w:cs="Arial"/>
+          <w:color w:val="000000"/>
+          <w:sz w:val="20"/>
+          <w:szCs w:val="20"/>
+        </w:rPr>
+      </w:pPr>
+      <w:r>
+        <w:rPr>
+          <w:rFonts w:ascii="Arial" w:eastAsia="Times New Roman" w:hAnsi="Arial" w:cs="Arial"/>
+          <w:color w:val="000000"/>
+          <w:sz w:val="20"/>
+          <w:szCs w:val="20"/>
+        </w:rPr>
+        <w:t xml:space="preserve">Figura </w:t>
+      </w:r>
+      <w:r>
+        <w:rPr>
+          <w:rFonts w:ascii="Arial" w:eastAsia="Times New Roman" w:hAnsi="Arial" w:cs="Arial"/>
+          <w:color w:val="000000"/>
+          <w:sz w:val="20"/>
+          <w:szCs w:val="20"/>
+        </w:rPr>
+        <w:t>05</w:t>
+      </w:r>
+      <w:bookmarkStart w:id="0" w:name="_GoBack"/>
+      <w:bookmarkEnd w:id="0"/>
+      <w:r>
+        <w:rPr>
+          <w:rFonts w:ascii="Arial" w:eastAsia="Times New Roman" w:hAnsi="Arial" w:cs="Arial"/>
+          <w:color w:val="000000"/>
+          <w:sz w:val="20"/>
+          <w:szCs w:val="20"/>
+        </w:rPr>
+        <w:t xml:space="preserve"> – modal criado com Bootstrep.</w:t>
       </w:r>
     </w:p>
     <w:p>
@@ -4504,29 +4512,379 @@
           <w:sz w:val="24"/>
           <w:szCs w:val="24"/>
         </w:rPr>
-        <w:t>Parte final do texto, na qual se apresentam as conclusões do trabalho ac</w:t>
-      </w:r>
-      <w:r>
-        <w:rPr>
-          <w:rFonts w:ascii="Arial" w:eastAsia="Times New Roman" w:hAnsi="Arial" w:cs="Arial"/>
-          <w:color w:val="000000"/>
-          <w:sz w:val="24"/>
-          <w:szCs w:val="24"/>
-        </w:rPr>
-        <w:t>adêmico, usualmente denominada considerações f</w:t>
-      </w:r>
-      <w:r>
-        <w:rPr>
-          <w:rFonts w:ascii="Arial" w:eastAsia="Times New Roman" w:hAnsi="Arial" w:cs="Arial"/>
-          <w:color w:val="000000"/>
-          <w:sz w:val="24"/>
-          <w:szCs w:val="24"/>
-        </w:rPr>
-        <w:t>inais. Pode ser usada outra denominação similar que indique a conclusão do trabalho.</w:t>
-      </w:r>
-    </w:p>
-    <w:p>
-      <w:pPr>
+        <w:t>O Projeto Web Teams estimula o aluno ao desenvolvimento usando as ferramentas nescessaria, com o projeto podemos ver claramente como funciona requisições ao servidor usando Node.js.</w:t>
+      </w:r>
+    </w:p>
+    <w:p>
+      <w:pPr>
+        <w:spacing w:after="0" w:line="360" w:lineRule="auto"/>
+        <w:ind w:firstLine="1134"/>
+        <w:jc w:val="both"/>
+        <w:rPr>
+          <w:rFonts w:ascii="Arial" w:eastAsia="Times New Roman" w:hAnsi="Arial" w:cs="Arial"/>
+          <w:color w:val="000000"/>
+          <w:sz w:val="24"/>
+          <w:szCs w:val="24"/>
+        </w:rPr>
+      </w:pPr>
+      <w:r>
+        <w:rPr>
+          <w:rFonts w:ascii="Arial" w:eastAsia="Times New Roman" w:hAnsi="Arial" w:cs="Arial"/>
+          <w:color w:val="000000"/>
+          <w:sz w:val="24"/>
+          <w:szCs w:val="24"/>
+        </w:rPr>
+        <w:t xml:space="preserve">Essas requisições são </w:t>
+      </w:r>
+      <w:r>
+        <w:rPr>
+          <w:rFonts w:ascii="Arial" w:eastAsia="Times New Roman" w:hAnsi="Arial" w:cs="Arial"/>
+          <w:color w:val="000000"/>
+          <w:sz w:val="24"/>
+          <w:szCs w:val="24"/>
+        </w:rPr>
+        <w:t>feitas</w:t>
+      </w:r>
+      <w:r>
+        <w:rPr>
+          <w:rFonts w:ascii="Arial" w:eastAsia="Times New Roman" w:hAnsi="Arial" w:cs="Arial"/>
+          <w:color w:val="000000"/>
+          <w:sz w:val="24"/>
+          <w:szCs w:val="24"/>
+        </w:rPr>
+        <w:t xml:space="preserve"> de forma onde o usuário não percebe a manipulações dos elementos.</w:t>
+      </w:r>
+    </w:p>
+    <w:p>
+      <w:pPr>
+        <w:spacing w:after="0" w:line="360" w:lineRule="auto"/>
+        <w:ind w:firstLine="1134"/>
+        <w:jc w:val="both"/>
+        <w:rPr>
+          <w:rFonts w:ascii="Arial" w:eastAsia="Times New Roman" w:hAnsi="Arial" w:cs="Arial"/>
+          <w:color w:val="000000"/>
+          <w:sz w:val="24"/>
+          <w:szCs w:val="24"/>
+        </w:rPr>
+      </w:pPr>
+    </w:p>
+    <w:p>
+      <w:pPr>
+        <w:spacing w:after="0" w:line="360" w:lineRule="auto"/>
+        <w:ind w:firstLine="1134"/>
+        <w:jc w:val="both"/>
+        <w:rPr>
+          <w:rFonts w:ascii="Arial" w:eastAsia="Times New Roman" w:hAnsi="Arial" w:cs="Arial"/>
+          <w:color w:val="000000"/>
+          <w:sz w:val="24"/>
+          <w:szCs w:val="24"/>
+        </w:rPr>
+      </w:pPr>
+    </w:p>
+    <w:p>
+      <w:pPr>
+        <w:spacing w:after="0" w:line="360" w:lineRule="auto"/>
+        <w:ind w:firstLine="1134"/>
+        <w:jc w:val="both"/>
+        <w:rPr>
+          <w:rFonts w:ascii="Arial" w:eastAsia="Times New Roman" w:hAnsi="Arial" w:cs="Arial"/>
+          <w:color w:val="000000"/>
+          <w:sz w:val="24"/>
+          <w:szCs w:val="24"/>
+        </w:rPr>
+      </w:pPr>
+    </w:p>
+    <w:p>
+      <w:pPr>
+        <w:spacing w:after="0" w:line="360" w:lineRule="auto"/>
+        <w:ind w:firstLine="1134"/>
+        <w:jc w:val="both"/>
+        <w:rPr>
+          <w:rFonts w:ascii="Arial" w:eastAsia="Times New Roman" w:hAnsi="Arial" w:cs="Arial"/>
+          <w:color w:val="000000"/>
+          <w:sz w:val="24"/>
+          <w:szCs w:val="24"/>
+        </w:rPr>
+      </w:pPr>
+    </w:p>
+    <w:p>
+      <w:pPr>
+        <w:spacing w:after="0" w:line="360" w:lineRule="auto"/>
+        <w:ind w:firstLine="1134"/>
+        <w:jc w:val="both"/>
+        <w:rPr>
+          <w:rFonts w:ascii="Arial" w:eastAsia="Times New Roman" w:hAnsi="Arial" w:cs="Arial"/>
+          <w:color w:val="000000"/>
+          <w:sz w:val="24"/>
+          <w:szCs w:val="24"/>
+        </w:rPr>
+      </w:pPr>
+    </w:p>
+    <w:p>
+      <w:pPr>
+        <w:spacing w:after="0" w:line="360" w:lineRule="auto"/>
+        <w:ind w:firstLine="1134"/>
+        <w:jc w:val="both"/>
+        <w:rPr>
+          <w:rFonts w:ascii="Arial" w:eastAsia="Times New Roman" w:hAnsi="Arial" w:cs="Arial"/>
+          <w:color w:val="000000"/>
+          <w:sz w:val="24"/>
+          <w:szCs w:val="24"/>
+        </w:rPr>
+      </w:pPr>
+    </w:p>
+    <w:p>
+      <w:pPr>
+        <w:spacing w:after="0" w:line="360" w:lineRule="auto"/>
+        <w:ind w:firstLine="1134"/>
+        <w:jc w:val="both"/>
+        <w:rPr>
+          <w:rFonts w:ascii="Arial" w:eastAsia="Times New Roman" w:hAnsi="Arial" w:cs="Arial"/>
+          <w:color w:val="000000"/>
+          <w:sz w:val="24"/>
+          <w:szCs w:val="24"/>
+        </w:rPr>
+      </w:pPr>
+    </w:p>
+    <w:p>
+      <w:pPr>
+        <w:spacing w:after="0" w:line="360" w:lineRule="auto"/>
+        <w:ind w:firstLine="1134"/>
+        <w:jc w:val="both"/>
+        <w:rPr>
+          <w:rFonts w:ascii="Arial" w:eastAsia="Times New Roman" w:hAnsi="Arial" w:cs="Arial"/>
+          <w:color w:val="000000"/>
+          <w:sz w:val="24"/>
+          <w:szCs w:val="24"/>
+        </w:rPr>
+      </w:pPr>
+    </w:p>
+    <w:p>
+      <w:pPr>
+        <w:spacing w:after="0" w:line="360" w:lineRule="auto"/>
+        <w:ind w:firstLine="1134"/>
+        <w:jc w:val="both"/>
+        <w:rPr>
+          <w:rFonts w:ascii="Arial" w:eastAsia="Times New Roman" w:hAnsi="Arial" w:cs="Arial"/>
+          <w:color w:val="000000"/>
+          <w:sz w:val="24"/>
+          <w:szCs w:val="24"/>
+        </w:rPr>
+      </w:pPr>
+    </w:p>
+    <w:p>
+      <w:pPr>
+        <w:spacing w:after="0" w:line="360" w:lineRule="auto"/>
+        <w:ind w:firstLine="1134"/>
+        <w:jc w:val="both"/>
+        <w:rPr>
+          <w:rFonts w:ascii="Arial" w:eastAsia="Times New Roman" w:hAnsi="Arial" w:cs="Arial"/>
+          <w:color w:val="000000"/>
+          <w:sz w:val="24"/>
+          <w:szCs w:val="24"/>
+        </w:rPr>
+      </w:pPr>
+    </w:p>
+    <w:p>
+      <w:pPr>
+        <w:spacing w:after="0" w:line="360" w:lineRule="auto"/>
+        <w:ind w:firstLine="1134"/>
+        <w:jc w:val="both"/>
+        <w:rPr>
+          <w:rFonts w:ascii="Arial" w:eastAsia="Times New Roman" w:hAnsi="Arial" w:cs="Arial"/>
+          <w:color w:val="000000"/>
+          <w:sz w:val="24"/>
+          <w:szCs w:val="24"/>
+        </w:rPr>
+      </w:pPr>
+    </w:p>
+    <w:p>
+      <w:pPr>
+        <w:spacing w:after="0" w:line="360" w:lineRule="auto"/>
+        <w:ind w:firstLine="1134"/>
+        <w:jc w:val="both"/>
+        <w:rPr>
+          <w:rFonts w:ascii="Arial" w:eastAsia="Times New Roman" w:hAnsi="Arial" w:cs="Arial"/>
+          <w:color w:val="000000"/>
+          <w:sz w:val="24"/>
+          <w:szCs w:val="24"/>
+        </w:rPr>
+      </w:pPr>
+    </w:p>
+    <w:p>
+      <w:pPr>
+        <w:spacing w:after="0" w:line="360" w:lineRule="auto"/>
+        <w:ind w:firstLine="1134"/>
+        <w:jc w:val="both"/>
+        <w:rPr>
+          <w:rFonts w:ascii="Arial" w:eastAsia="Times New Roman" w:hAnsi="Arial" w:cs="Arial"/>
+          <w:color w:val="000000"/>
+          <w:sz w:val="24"/>
+          <w:szCs w:val="24"/>
+        </w:rPr>
+      </w:pPr>
+    </w:p>
+    <w:p>
+      <w:pPr>
+        <w:spacing w:after="0" w:line="360" w:lineRule="auto"/>
+        <w:ind w:firstLine="1134"/>
+        <w:jc w:val="both"/>
+        <w:rPr>
+          <w:rFonts w:ascii="Arial" w:eastAsia="Times New Roman" w:hAnsi="Arial" w:cs="Arial"/>
+          <w:color w:val="000000"/>
+          <w:sz w:val="24"/>
+          <w:szCs w:val="24"/>
+        </w:rPr>
+      </w:pPr>
+    </w:p>
+    <w:p>
+      <w:pPr>
+        <w:spacing w:after="0" w:line="360" w:lineRule="auto"/>
+        <w:ind w:firstLine="1134"/>
+        <w:jc w:val="both"/>
+        <w:rPr>
+          <w:rFonts w:ascii="Arial" w:eastAsia="Times New Roman" w:hAnsi="Arial" w:cs="Arial"/>
+          <w:color w:val="000000"/>
+          <w:sz w:val="24"/>
+          <w:szCs w:val="24"/>
+        </w:rPr>
+      </w:pPr>
+    </w:p>
+    <w:p>
+      <w:pPr>
+        <w:spacing w:after="0" w:line="360" w:lineRule="auto"/>
+        <w:ind w:firstLine="1134"/>
+        <w:jc w:val="both"/>
+        <w:rPr>
+          <w:rFonts w:ascii="Arial" w:eastAsia="Times New Roman" w:hAnsi="Arial" w:cs="Arial"/>
+          <w:color w:val="000000"/>
+          <w:sz w:val="24"/>
+          <w:szCs w:val="24"/>
+        </w:rPr>
+      </w:pPr>
+    </w:p>
+    <w:p>
+      <w:pPr>
+        <w:spacing w:after="0" w:line="360" w:lineRule="auto"/>
+        <w:ind w:firstLine="1134"/>
+        <w:jc w:val="both"/>
+        <w:rPr>
+          <w:rFonts w:ascii="Arial" w:eastAsia="Times New Roman" w:hAnsi="Arial" w:cs="Arial"/>
+          <w:color w:val="000000"/>
+          <w:sz w:val="24"/>
+          <w:szCs w:val="24"/>
+        </w:rPr>
+      </w:pPr>
+    </w:p>
+    <w:p>
+      <w:pPr>
+        <w:spacing w:after="0" w:line="360" w:lineRule="auto"/>
+        <w:ind w:firstLine="1134"/>
+        <w:jc w:val="both"/>
+        <w:rPr>
+          <w:rFonts w:ascii="Arial" w:eastAsia="Times New Roman" w:hAnsi="Arial" w:cs="Arial"/>
+          <w:color w:val="000000"/>
+          <w:sz w:val="24"/>
+          <w:szCs w:val="24"/>
+        </w:rPr>
+      </w:pPr>
+    </w:p>
+    <w:p>
+      <w:pPr>
+        <w:spacing w:after="0" w:line="360" w:lineRule="auto"/>
+        <w:ind w:firstLine="1134"/>
+        <w:jc w:val="both"/>
+        <w:rPr>
+          <w:rFonts w:ascii="Arial" w:eastAsia="Times New Roman" w:hAnsi="Arial" w:cs="Arial"/>
+          <w:color w:val="000000"/>
+          <w:sz w:val="24"/>
+          <w:szCs w:val="24"/>
+        </w:rPr>
+      </w:pPr>
+    </w:p>
+    <w:p>
+      <w:pPr>
+        <w:spacing w:after="0" w:line="360" w:lineRule="auto"/>
+        <w:ind w:firstLine="1134"/>
+        <w:jc w:val="both"/>
+        <w:rPr>
+          <w:rFonts w:ascii="Arial" w:eastAsia="Times New Roman" w:hAnsi="Arial" w:cs="Arial"/>
+          <w:color w:val="000000"/>
+          <w:sz w:val="24"/>
+          <w:szCs w:val="24"/>
+        </w:rPr>
+      </w:pPr>
+    </w:p>
+    <w:p>
+      <w:pPr>
+        <w:spacing w:after="0" w:line="360" w:lineRule="auto"/>
+        <w:ind w:firstLine="1134"/>
+        <w:jc w:val="both"/>
+        <w:rPr>
+          <w:rFonts w:ascii="Arial" w:eastAsia="Times New Roman" w:hAnsi="Arial" w:cs="Arial"/>
+          <w:color w:val="000000"/>
+          <w:sz w:val="24"/>
+          <w:szCs w:val="24"/>
+        </w:rPr>
+      </w:pPr>
+    </w:p>
+    <w:p>
+      <w:pPr>
+        <w:spacing w:after="0" w:line="360" w:lineRule="auto"/>
+        <w:ind w:firstLine="1134"/>
+        <w:jc w:val="both"/>
+        <w:rPr>
+          <w:rFonts w:ascii="Arial" w:eastAsia="Times New Roman" w:hAnsi="Arial" w:cs="Arial"/>
+          <w:color w:val="000000"/>
+          <w:sz w:val="24"/>
+          <w:szCs w:val="24"/>
+        </w:rPr>
+      </w:pPr>
+    </w:p>
+    <w:p>
+      <w:pPr>
+        <w:spacing w:after="0" w:line="360" w:lineRule="auto"/>
+        <w:ind w:firstLine="1134"/>
+        <w:jc w:val="both"/>
+        <w:rPr>
+          <w:rFonts w:ascii="Arial" w:eastAsia="Times New Roman" w:hAnsi="Arial" w:cs="Arial"/>
+          <w:color w:val="000000"/>
+          <w:sz w:val="24"/>
+          <w:szCs w:val="24"/>
+        </w:rPr>
+      </w:pPr>
+    </w:p>
+    <w:p>
+      <w:pPr>
+        <w:spacing w:after="0" w:line="360" w:lineRule="auto"/>
+        <w:ind w:firstLine="1134"/>
+        <w:jc w:val="both"/>
+        <w:rPr>
+          <w:rFonts w:ascii="Arial" w:eastAsia="Times New Roman" w:hAnsi="Arial" w:cs="Arial"/>
+          <w:color w:val="000000"/>
+          <w:sz w:val="24"/>
+          <w:szCs w:val="24"/>
+        </w:rPr>
+      </w:pPr>
+    </w:p>
+    <w:p>
+      <w:pPr>
+        <w:spacing w:after="0" w:line="360" w:lineRule="auto"/>
+        <w:ind w:firstLine="1134"/>
+        <w:jc w:val="both"/>
+        <w:rPr>
+          <w:rFonts w:ascii="Arial" w:eastAsia="Times New Roman" w:hAnsi="Arial" w:cs="Arial"/>
+          <w:color w:val="000000"/>
+          <w:sz w:val="24"/>
+          <w:szCs w:val="24"/>
+        </w:rPr>
+      </w:pPr>
+    </w:p>
+    <w:p>
+      <w:pPr>
+        <w:spacing w:after="0" w:line="360" w:lineRule="auto"/>
+        <w:ind w:firstLine="1134"/>
+        <w:jc w:val="both"/>
         <w:rPr>
           <w:rFonts w:ascii="Arial" w:eastAsia="Times New Roman" w:hAnsi="Arial" w:cs="Arial"/>
           <w:b/>
@@ -4535,13 +4893,6 @@
           <w:szCs w:val="24"/>
         </w:rPr>
       </w:pPr>
-      <w:r>
-        <w:rPr>
-          <w:rFonts w:cs="Arial"/>
-          <w:b/>
-        </w:rPr>
-        <w:br w:type="page"/>
-      </w:r>
     </w:p>
     <w:p>
       <w:pPr>
@@ -4589,33 +4940,108 @@
         <w:pStyle w:val="Palavras-chave"/>
         <w:spacing w:after="0"/>
         <w:rPr>
-          <w:rFonts w:cs="Arial"/>
-        </w:rPr>
-      </w:pPr>
-      <w:r>
-        <w:rPr>
-          <w:rFonts w:cs="Arial"/>
-        </w:rPr>
-        <w:t xml:space="preserve">OLIVEIRA NETTO, A. A. de. </w:t>
-      </w:r>
-      <w:r>
-        <w:rPr>
-          <w:rFonts w:cs="Arial"/>
-          <w:b/>
-        </w:rPr>
-        <w:t xml:space="preserve">Metodologia da pesquisa científica: </w:t>
-      </w:r>
-      <w:r>
-        <w:rPr>
-          <w:rFonts w:cs="Arial"/>
-        </w:rPr>
-        <w:t xml:space="preserve">guia prático para a apresentação de trabalhos acadêmicos. </w:t>
-      </w:r>
-      <w:r>
-        <w:rPr>
-          <w:rFonts w:cs="Arial"/>
-        </w:rPr>
-        <w:t>3. ed. rev. e atual. Florianópolis: Visual Books, 2008.</w:t>
+          <w:rFonts w:ascii="Segoe UI" w:hAnsi="Segoe UI" w:cs="Segoe UI"/>
+          <w:color w:val="555555"/>
+          <w:sz w:val="26"/>
+          <w:szCs w:val="26"/>
+          <w:shd w:val="clear" w:color="auto" w:fill="FFFFFF"/>
+        </w:rPr>
+      </w:pPr>
+      <w:r>
+        <w:rPr>
+          <w:rFonts w:ascii="Segoe UI" w:hAnsi="Segoe UI" w:cs="Segoe UI"/>
+          <w:color w:val="555555"/>
+          <w:sz w:val="26"/>
+          <w:szCs w:val="26"/>
+          <w:shd w:val="clear" w:color="auto" w:fill="FFFFFF"/>
+        </w:rPr>
+        <w:t>Angularjs</w:t>
+      </w:r>
+      <w:r>
+        <w:rPr>
+          <w:rFonts w:ascii="Segoe UI" w:hAnsi="Segoe UI" w:cs="Segoe UI"/>
+          <w:color w:val="555555"/>
+          <w:sz w:val="26"/>
+          <w:szCs w:val="26"/>
+          <w:shd w:val="clear" w:color="auto" w:fill="FFFFFF"/>
+        </w:rPr>
+        <w:t xml:space="preserve"> </w:t>
+      </w:r>
+      <w:r>
+        <w:rPr>
+          <w:rFonts w:ascii="Segoe UI" w:hAnsi="Segoe UI" w:cs="Segoe UI"/>
+          <w:color w:val="555555"/>
+          <w:sz w:val="26"/>
+          <w:szCs w:val="26"/>
+          <w:shd w:val="clear" w:color="auto" w:fill="FFFFFF"/>
+        </w:rPr>
+        <w:t xml:space="preserve">, </w:t>
+      </w:r>
+      <w:r>
+        <w:rPr>
+          <w:rFonts w:ascii="Segoe UI" w:hAnsi="Segoe UI" w:cs="Segoe UI"/>
+          <w:color w:val="555555"/>
+          <w:sz w:val="26"/>
+          <w:szCs w:val="26"/>
+          <w:shd w:val="clear" w:color="auto" w:fill="FFFFFF"/>
+        </w:rPr>
+        <w:t>Disponível em: &lt;</w:t>
+      </w:r>
+      <w:r>
+        <w:t xml:space="preserve"> </w:t>
+      </w:r>
+      <w:r>
+        <w:t>https://docs.angularjs.org/tutorial</w:t>
+      </w:r>
+      <w:r>
+        <w:rPr>
+          <w:rFonts w:ascii="Segoe UI" w:hAnsi="Segoe UI" w:cs="Segoe UI"/>
+          <w:color w:val="555555"/>
+          <w:sz w:val="26"/>
+          <w:szCs w:val="26"/>
+          <w:shd w:val="clear" w:color="auto" w:fill="FFFFFF"/>
+        </w:rPr>
+        <w:t xml:space="preserve">&gt;. Acesso em: 20 de </w:t>
+      </w:r>
+      <w:r>
+        <w:rPr>
+          <w:rFonts w:ascii="Segoe UI" w:hAnsi="Segoe UI" w:cs="Segoe UI"/>
+          <w:color w:val="555555"/>
+          <w:sz w:val="26"/>
+          <w:szCs w:val="26"/>
+          <w:shd w:val="clear" w:color="auto" w:fill="FFFFFF"/>
+        </w:rPr>
+        <w:t>nov</w:t>
+      </w:r>
+      <w:r>
+        <w:rPr>
+          <w:rFonts w:ascii="Segoe UI" w:hAnsi="Segoe UI" w:cs="Segoe UI"/>
+          <w:color w:val="555555"/>
+          <w:sz w:val="26"/>
+          <w:szCs w:val="26"/>
+          <w:shd w:val="clear" w:color="auto" w:fill="FFFFFF"/>
+        </w:rPr>
+        <w:t>. de 201</w:t>
+      </w:r>
+      <w:r>
+        <w:rPr>
+          <w:rFonts w:ascii="Segoe UI" w:hAnsi="Segoe UI" w:cs="Segoe UI"/>
+          <w:color w:val="555555"/>
+          <w:sz w:val="26"/>
+          <w:szCs w:val="26"/>
+          <w:shd w:val="clear" w:color="auto" w:fill="FFFFFF"/>
+        </w:rPr>
+        <w:t>9</w:t>
+      </w:r>
+      <w:r>
+        <w:rPr>
+          <w:rFonts w:ascii="Segoe UI" w:hAnsi="Segoe UI" w:cs="Segoe UI"/>
+          <w:color w:val="555555"/>
+          <w:sz w:val="26"/>
+          <w:szCs w:val="26"/>
+          <w:shd w:val="clear" w:color="auto" w:fill="FFFFFF"/>
+        </w:rPr>
+        <w:t>.</w:t>
       </w:r>
     </w:p>
     <w:p>
@@ -4623,7 +5049,11 @@
         <w:pStyle w:val="Palavras-chave"/>
         <w:spacing w:after="0"/>
         <w:rPr>
-          <w:rFonts w:cs="Arial"/>
+          <w:rFonts w:ascii="Segoe UI" w:hAnsi="Segoe UI" w:cs="Segoe UI"/>
+          <w:color w:val="555555"/>
+          <w:sz w:val="26"/>
+          <w:szCs w:val="26"/>
+          <w:shd w:val="clear" w:color="auto" w:fill="FFFFFF"/>
         </w:rPr>
       </w:pPr>
     </w:p>
@@ -4632,40 +5062,201 @@
         <w:pStyle w:val="Palavras-chave"/>
         <w:spacing w:after="0"/>
         <w:rPr>
-          <w:rFonts w:cs="Arial"/>
-        </w:rPr>
-      </w:pPr>
+          <w:rFonts w:ascii="Segoe UI" w:hAnsi="Segoe UI" w:cs="Segoe UI"/>
+          <w:color w:val="555555"/>
+          <w:sz w:val="26"/>
+          <w:szCs w:val="26"/>
+          <w:shd w:val="clear" w:color="auto" w:fill="FFFFFF"/>
+        </w:rPr>
+      </w:pPr>
+      <w:r>
+        <w:rPr>
+          <w:rFonts w:ascii="Segoe UI" w:hAnsi="Segoe UI" w:cs="Segoe UI"/>
+          <w:color w:val="555555"/>
+          <w:sz w:val="26"/>
+          <w:szCs w:val="26"/>
+          <w:shd w:val="clear" w:color="auto" w:fill="FFFFFF"/>
+        </w:rPr>
+        <w:t>Bootstrep</w:t>
+      </w:r>
+      <w:r>
+        <w:rPr>
+          <w:rFonts w:ascii="Segoe UI" w:hAnsi="Segoe UI" w:cs="Segoe UI"/>
+          <w:color w:val="555555"/>
+          <w:sz w:val="26"/>
+          <w:szCs w:val="26"/>
+          <w:shd w:val="clear" w:color="auto" w:fill="FFFFFF"/>
+        </w:rPr>
+        <w:t xml:space="preserve"> , Disponível em: &lt;</w:t>
+      </w:r>
+      <w:r>
+        <w:t xml:space="preserve"> https://getbootstrap.com.br/docs/4.1/getting-started/introduction/</w:t>
+      </w:r>
+      <w:r>
+        <w:rPr>
+          <w:rFonts w:ascii="Segoe UI" w:hAnsi="Segoe UI" w:cs="Segoe UI"/>
+          <w:color w:val="555555"/>
+          <w:sz w:val="26"/>
+          <w:szCs w:val="26"/>
+          <w:shd w:val="clear" w:color="auto" w:fill="FFFFFF"/>
+        </w:rPr>
+        <w:t>&gt;. Acesso em: 20 de nov. de 2019.</w:t>
+      </w:r>
     </w:p>
     <w:p>
       <w:pPr>
         <w:pStyle w:val="Palavras-chave"/>
         <w:spacing w:after="0"/>
         <w:rPr>
-          <w:rFonts w:cs="Arial"/>
-        </w:rPr>
-      </w:pPr>
-      <w:r>
-        <w:rPr>
-          <w:rFonts w:cs="Arial"/>
-        </w:rPr>
-        <w:t xml:space="preserve">UNIVERSIDADE TECNOLÓGICA FEDERAL DO PARANÁ. Sistema de Bibliotecas. </w:t>
-      </w:r>
-      <w:r>
-        <w:rPr>
-          <w:rFonts w:cs="Arial"/>
-          <w:b/>
-        </w:rPr>
-        <w:t xml:space="preserve">Normas para elaboração de trabalhos acadêmicos. </w:t>
-      </w:r>
-      <w:r>
-        <w:rPr>
-          <w:rFonts w:cs="Arial"/>
-        </w:rPr>
-        <w:t>Curitiba: UTFPR, 2009.</w:t>
+          <w:rFonts w:ascii="Segoe UI" w:hAnsi="Segoe UI" w:cs="Segoe UI"/>
+          <w:color w:val="555555"/>
+          <w:sz w:val="26"/>
+          <w:szCs w:val="26"/>
+          <w:shd w:val="clear" w:color="auto" w:fill="FFFFFF"/>
+        </w:rPr>
+      </w:pPr>
+    </w:p>
+    <w:p>
+      <w:pPr>
+        <w:pStyle w:val="Palavras-chave"/>
+        <w:spacing w:after="0"/>
+        <w:rPr>
+          <w:rFonts w:ascii="Segoe UI" w:hAnsi="Segoe UI" w:cs="Segoe UI"/>
+          <w:color w:val="555555"/>
+          <w:sz w:val="26"/>
+          <w:szCs w:val="26"/>
+          <w:shd w:val="clear" w:color="auto" w:fill="FFFFFF"/>
+        </w:rPr>
+      </w:pPr>
+      <w:r>
+        <w:rPr>
+          <w:rFonts w:ascii="Segoe UI" w:hAnsi="Segoe UI" w:cs="Segoe UI"/>
+          <w:color w:val="555555"/>
+          <w:sz w:val="26"/>
+          <w:szCs w:val="26"/>
+          <w:shd w:val="clear" w:color="auto" w:fill="FFFFFF"/>
+        </w:rPr>
+        <w:t>BRANAS</w:t>
+      </w:r>
+      <w:r>
+        <w:rPr>
+          <w:rFonts w:ascii="Segoe UI" w:hAnsi="Segoe UI" w:cs="Segoe UI"/>
+          <w:color w:val="555555"/>
+          <w:sz w:val="26"/>
+          <w:szCs w:val="26"/>
+          <w:shd w:val="clear" w:color="auto" w:fill="FFFFFF"/>
+        </w:rPr>
+        <w:t xml:space="preserve">, </w:t>
+      </w:r>
+      <w:r>
+        <w:rPr>
+          <w:rFonts w:ascii="Segoe UI" w:hAnsi="Segoe UI" w:cs="Segoe UI"/>
+          <w:color w:val="555555"/>
+          <w:sz w:val="26"/>
+          <w:szCs w:val="26"/>
+          <w:shd w:val="clear" w:color="auto" w:fill="FFFFFF"/>
+        </w:rPr>
+        <w:t>Rodrigo</w:t>
+      </w:r>
+      <w:r>
+        <w:rPr>
+          <w:rFonts w:ascii="Segoe UI" w:hAnsi="Segoe UI" w:cs="Segoe UI"/>
+          <w:color w:val="555555"/>
+          <w:sz w:val="26"/>
+          <w:szCs w:val="26"/>
+          <w:shd w:val="clear" w:color="auto" w:fill="FFFFFF"/>
+        </w:rPr>
+        <w:t>.</w:t>
+      </w:r>
+      <w:r>
+        <w:rPr>
+          <w:rFonts w:ascii="Segoe UI" w:hAnsi="Segoe UI" w:cs="Segoe UI"/>
+          <w:color w:val="555555"/>
+          <w:sz w:val="26"/>
+          <w:szCs w:val="26"/>
+          <w:shd w:val="clear" w:color="auto" w:fill="FFFFFF"/>
+        </w:rPr>
+        <w:t xml:space="preserve"> </w:t>
+      </w:r>
+    </w:p>
+    <w:p>
+      <w:pPr>
+        <w:pStyle w:val="Palavras-chave"/>
+        <w:spacing w:after="0"/>
+        <w:rPr>
+          <w:rFonts w:cs="Arial"/>
+        </w:rPr>
+      </w:pPr>
+      <w:r>
+        <w:rPr>
+          <w:rFonts w:cs="Arial"/>
+          <w:i/>
+          <w:iCs/>
+          <w:sz w:val="27"/>
+          <w:szCs w:val="27"/>
+          <w:shd w:val="clear" w:color="auto" w:fill="FFFFFF"/>
+        </w:rPr>
+        <w:t>repository</w:t>
+      </w:r>
+      <w:r>
+        <w:t xml:space="preserve"> r</w:t>
+      </w:r>
+      <w:r>
+        <w:rPr>
+          <w:rFonts w:ascii="Segoe UI" w:hAnsi="Segoe UI" w:cs="Segoe UI"/>
+          <w:color w:val="555555"/>
+          <w:sz w:val="26"/>
+          <w:szCs w:val="26"/>
+          <w:shd w:val="clear" w:color="auto" w:fill="FFFFFF"/>
+        </w:rPr>
+        <w:t>odrigo/youtube</w:t>
+      </w:r>
+      <w:r>
+        <w:rPr>
+          <w:rFonts w:ascii="Segoe UI" w:hAnsi="Segoe UI" w:cs="Segoe UI"/>
+          <w:color w:val="555555"/>
+          <w:sz w:val="26"/>
+          <w:szCs w:val="26"/>
+          <w:shd w:val="clear" w:color="auto" w:fill="FFFFFF"/>
+        </w:rPr>
+        <w:t>&lt;</w:t>
+      </w:r>
+      <w:r>
+        <w:t>https://github.com/rodrigobranas/youtube</w:t>
+      </w:r>
+      <w:r>
+        <w:rPr>
+          <w:rFonts w:ascii="Segoe UI" w:hAnsi="Segoe UI" w:cs="Segoe UI"/>
+          <w:color w:val="555555"/>
+          <w:sz w:val="26"/>
+          <w:szCs w:val="26"/>
+          <w:shd w:val="clear" w:color="auto" w:fill="FFFFFF"/>
+        </w:rPr>
+        <w:t>&gt;. Acesso em: 20 de jun. de 201</w:t>
+      </w:r>
+      <w:r>
+        <w:rPr>
+          <w:rFonts w:ascii="Segoe UI" w:hAnsi="Segoe UI" w:cs="Segoe UI"/>
+          <w:color w:val="555555"/>
+          <w:sz w:val="26"/>
+          <w:szCs w:val="26"/>
+          <w:shd w:val="clear" w:color="auto" w:fill="FFFFFF"/>
+        </w:rPr>
+        <w:t>9</w:t>
+      </w:r>
+      <w:r>
+        <w:rPr>
+          <w:rFonts w:ascii="Segoe UI" w:hAnsi="Segoe UI" w:cs="Segoe UI"/>
+          <w:color w:val="555555"/>
+          <w:sz w:val="26"/>
+          <w:szCs w:val="26"/>
+          <w:shd w:val="clear" w:color="auto" w:fill="FFFFFF"/>
+        </w:rPr>
+        <w:t>.</w:t>
       </w:r>
     </w:p>
     <w:sectPr>
-      <w:headerReference w:type="default" r:id="rId11"/>
+      <w:headerReference w:type="default" r:id="rId13"/>
       <w:pgSz w:w="11906" w:h="16838"/>
       <w:pgMar w:top="1701" w:right="1134" w:bottom="993" w:left="1701" w:header="709" w:footer="709" w:gutter="0"/>
       <w:pgNumType w:start="1"/>
@@ -5506,6 +6097,29 @@
       <w:color w:val="808080"/>
     </w:rPr>
   </w:style>
+  <w:style w:type="character" w:styleId="Forte">
+    <w:name w:val="Strong"/>
+    <w:basedOn w:val="Fontepargpadro"/>
+    <w:uiPriority w:val="22"/>
+    <w:qFormat/>
+    <w:rsid w:val="00D27B44"/>
+    <w:rPr>
+      <w:b/>
+      <w:bCs/>
+    </w:rPr>
+  </w:style>
+  <w:style w:type="character" w:styleId="Hyperlink">
+    <w:name w:val="Hyperlink"/>
+    <w:basedOn w:val="Fontepargpadro"/>
+    <w:uiPriority w:val="99"/>
+    <w:semiHidden/>
+    <w:unhideWhenUsed/>
+    <w:rsid w:val="00D27B44"/>
+    <w:rPr>
+      <w:color w:val="0000FF"/>
+      <w:u w:val="single"/>
+    </w:rPr>
+  </w:style>
 </w:styles>
 </file>
 
@@ -5799,7 +6413,7 @@
 </file>
 
 <file path=customXml/itemProps1.xml><?xml version="1.0" encoding="utf-8"?>
-<ds:datastoreItem xmlns:ds="http://schemas.openxmlformats.org/officeDocument/2006/customXml" ds:itemID="{BBC60FF8-6203-4308-B816-9D42D6A60F0A}">
+<ds:datastoreItem xmlns:ds="http://schemas.openxmlformats.org/officeDocument/2006/customXml" ds:itemID="{D8E28108-6077-448B-884F-B89C6B414B7C}">
   <ds:schemaRefs>
     <ds:schemaRef ds:uri="http://schemas.openxmlformats.org/officeDocument/2006/bibliography"/>
   </ds:schemaRefs>

</xml_diff>